<commit_message>
MAJ du modele des UC
</commit_message>
<xml_diff>
--- a/Doc/Modele_UC.docx
+++ b/Doc/Modele_UC.docx
@@ -26,21 +26,11 @@
       <w:pPr>
         <w:pStyle w:val="Titredocument"/>
       </w:pPr>
-      <w:r>
-        <w:fldChar w:fldCharType="begin"/>
-      </w:r>
-      <w:r>
-        <w:instrText xml:space="preserve"> TITLE  \* MERGEFORMAT </w:instrText>
-      </w:r>
-      <w:r>
-        <w:fldChar w:fldCharType="separate"/>
-      </w:r>
-      <w:r>
-        <w:t>Vision</w:t>
-      </w:r>
-      <w:r>
-        <w:fldChar w:fldCharType="end"/>
-      </w:r>
+      <w:fldSimple w:instr=" TITLE  \* MERGEFORMAT ">
+        <w:r>
+          <w:t>Vision</w:t>
+        </w:r>
+      </w:fldSimple>
     </w:p>
     <w:p>
       <w:pPr>
@@ -176,12 +166,6 @@
         <w:gridCol w:w="2304"/>
       </w:tblGrid>
       <w:tr>
-        <w:tblPrEx>
-          <w:tblCellMar>
-            <w:top w:w="0" w:type="dxa"/>
-            <w:bottom w:w="0" w:type="dxa"/>
-          </w:tblCellMar>
-        </w:tblPrEx>
         <w:tc>
           <w:tcPr>
             <w:tcW w:w="2304" w:type="dxa"/>
@@ -272,12 +256,6 @@
         </w:tc>
       </w:tr>
       <w:tr>
-        <w:tblPrEx>
-          <w:tblCellMar>
-            <w:top w:w="0" w:type="dxa"/>
-            <w:bottom w:w="0" w:type="dxa"/>
-          </w:tblCellMar>
-        </w:tblPrEx>
         <w:tc>
           <w:tcPr>
             <w:tcW w:w="2304" w:type="dxa"/>
@@ -294,7 +272,35 @@
               <w:rPr>
                 <w:lang w:val="fr-FR"/>
               </w:rPr>
-              <w:t>&lt;jj/mm/aaaa&gt;</w:t>
+              <w:t>&lt;</w:t>
+            </w:r>
+            <w:proofErr w:type="spellStart"/>
+            <w:r>
+              <w:rPr>
+                <w:lang w:val="fr-FR"/>
+              </w:rPr>
+              <w:t>jj</w:t>
+            </w:r>
+            <w:proofErr w:type="spellEnd"/>
+            <w:r>
+              <w:rPr>
+                <w:lang w:val="fr-FR"/>
+              </w:rPr>
+              <w:t>/mm/</w:t>
+            </w:r>
+            <w:proofErr w:type="spellStart"/>
+            <w:r>
+              <w:rPr>
+                <w:lang w:val="fr-FR"/>
+              </w:rPr>
+              <w:t>aaaa</w:t>
+            </w:r>
+            <w:proofErr w:type="spellEnd"/>
+            <w:r>
+              <w:rPr>
+                <w:lang w:val="fr-FR"/>
+              </w:rPr>
+              <w:t>&gt;</w:t>
             </w:r>
           </w:p>
         </w:tc>
@@ -357,12 +363,6 @@
         </w:tc>
       </w:tr>
       <w:tr>
-        <w:tblPrEx>
-          <w:tblCellMar>
-            <w:top w:w="0" w:type="dxa"/>
-            <w:bottom w:w="0" w:type="dxa"/>
-          </w:tblCellMar>
-        </w:tblPrEx>
         <w:tc>
           <w:tcPr>
             <w:tcW w:w="2304" w:type="dxa"/>
@@ -417,12 +417,6 @@
         </w:tc>
       </w:tr>
       <w:tr>
-        <w:tblPrEx>
-          <w:tblCellMar>
-            <w:top w:w="0" w:type="dxa"/>
-            <w:bottom w:w="0" w:type="dxa"/>
-          </w:tblCellMar>
-        </w:tblPrEx>
         <w:tc>
           <w:tcPr>
             <w:tcW w:w="2304" w:type="dxa"/>
@@ -477,12 +471,6 @@
         </w:tc>
       </w:tr>
       <w:tr>
-        <w:tblPrEx>
-          <w:tblCellMar>
-            <w:top w:w="0" w:type="dxa"/>
-            <w:bottom w:w="0" w:type="dxa"/>
-          </w:tblCellMar>
-        </w:tblPrEx>
         <w:tc>
           <w:tcPr>
             <w:tcW w:w="2304" w:type="dxa"/>
@@ -965,97 +953,105 @@
           <w:lang w:val="fr-FR"/>
         </w:rPr>
       </w:pPr>
-      <w:bookmarkStart w:id="0" w:name="_Toc436203377"/>
-      <w:bookmarkStart w:id="1" w:name="_Toc452813577"/>
-      <w:bookmarkStart w:id="2" w:name="_Toc456598586"/>
-      <w:bookmarkStart w:id="3" w:name="_Toc456600917"/>
-      <w:bookmarkStart w:id="4" w:name="_Toc403652730"/>
+      <w:bookmarkStart w:id="0" w:name="_Toc456598586"/>
+      <w:bookmarkStart w:id="1" w:name="_Toc456600917"/>
+      <w:bookmarkStart w:id="2" w:name="_Toc403652730"/>
+      <w:bookmarkStart w:id="3" w:name="_Toc436203377"/>
+      <w:bookmarkStart w:id="4" w:name="_Toc452813577"/>
       <w:r>
         <w:rPr>
           <w:lang w:val="fr-FR"/>
         </w:rPr>
         <w:t>Introduction</w:t>
       </w:r>
+      <w:bookmarkEnd w:id="0"/>
+      <w:bookmarkEnd w:id="1"/>
       <w:bookmarkEnd w:id="2"/>
+    </w:p>
+    <w:p>
+      <w:pPr>
+        <w:pStyle w:val="Corpsdetexte2"/>
+        <w:rPr>
+          <w:lang w:val="fr-FR"/>
+        </w:rPr>
+      </w:pPr>
+      <w:r>
+        <w:rPr>
+          <w:lang w:val="fr-FR"/>
+        </w:rPr>
+        <w:t xml:space="preserve"> [L’introduction du document de </w:t>
+      </w:r>
+      <w:r>
+        <w:rPr>
+          <w:b/>
+          <w:lang w:val="fr-FR"/>
+        </w:rPr>
+        <w:t xml:space="preserve">Vision </w:t>
+      </w:r>
+      <w:r>
+        <w:rPr>
+          <w:lang w:val="fr-FR"/>
+        </w:rPr>
+        <w:t>doit éclairer sur le document entier. Elle fixe les objectifs, le but et le vocabulaire employé dans le reste du document.]</w:t>
+      </w:r>
+    </w:p>
+    <w:p>
+      <w:pPr>
+        <w:pStyle w:val="InfoBlue"/>
+        <w:rPr>
+          <w:lang w:val="fr-FR"/>
+        </w:rPr>
+      </w:pPr>
+      <w:r>
+        <w:rPr>
+          <w:lang w:val="fr-FR"/>
+        </w:rPr>
+        <w:t xml:space="preserve"> [Si nécessaire, une </w:t>
+      </w:r>
+      <w:proofErr w:type="spellStart"/>
+      <w:r>
+        <w:rPr>
+          <w:lang w:val="fr-FR"/>
+        </w:rPr>
+        <w:t>sous section</w:t>
+      </w:r>
+      <w:proofErr w:type="spellEnd"/>
+      <w:r>
+        <w:rPr>
+          <w:lang w:val="fr-FR"/>
+        </w:rPr>
+        <w:t xml:space="preserve"> fournit une liste complète de tous les documents de référence. </w:t>
+      </w:r>
+      <w:r>
+        <w:rPr>
+          <w:lang w:val="fr-FR"/>
+        </w:rPr>
+        <w:t xml:space="preserve">Chacun d’entre eux doit être identifié par un titre et un numéro de version (ou au moins une date de parution). </w:t>
+      </w:r>
+      <w:r>
+        <w:rPr>
+          <w:lang w:val="fr-FR"/>
+        </w:rPr>
+        <w:t>Spécifier les sources et les auteurs de ces références dans la mesure du possible.]</w:t>
+      </w:r>
+    </w:p>
+    <w:p>
+      <w:pPr>
+        <w:rPr>
+          <w:lang w:val="fr-FR"/>
+        </w:rPr>
+      </w:pPr>
+    </w:p>
+    <w:p>
+      <w:pPr>
+        <w:pStyle w:val="Titre1"/>
+        <w:rPr>
+          <w:lang w:val="fr-FR"/>
+        </w:rPr>
+      </w:pPr>
+      <w:bookmarkStart w:id="5" w:name="_Toc403652731"/>
       <w:bookmarkEnd w:id="3"/>
       <w:bookmarkEnd w:id="4"/>
-    </w:p>
-    <w:p>
-      <w:pPr>
-        <w:pStyle w:val="Corpsdetexte2"/>
-        <w:rPr>
-          <w:lang w:val="fr-FR"/>
-        </w:rPr>
-      </w:pPr>
-      <w:r>
-        <w:rPr>
-          <w:lang w:val="fr-FR"/>
-        </w:rPr>
-        <w:t xml:space="preserve"> [L’introduction du document de </w:t>
-      </w:r>
-      <w:r>
-        <w:rPr>
-          <w:b/>
-          <w:lang w:val="fr-FR"/>
-        </w:rPr>
-        <w:t xml:space="preserve">Vision </w:t>
-      </w:r>
-      <w:r>
-        <w:rPr>
-          <w:lang w:val="fr-FR"/>
-        </w:rPr>
-        <w:t>doit éclairer sur le doc</w:t>
-      </w:r>
-      <w:r>
-        <w:rPr>
-          <w:lang w:val="fr-FR"/>
-        </w:rPr>
-        <w:t>ument entier. Elle fixe les objectifs, le but et le vocabulaire employé dans le reste du document.]</w:t>
-      </w:r>
-    </w:p>
-    <w:p>
-      <w:pPr>
-        <w:pStyle w:val="InfoBlue"/>
-        <w:rPr>
-          <w:lang w:val="fr-FR"/>
-        </w:rPr>
-      </w:pPr>
-      <w:r>
-        <w:rPr>
-          <w:lang w:val="fr-FR"/>
-        </w:rPr>
-        <w:t xml:space="preserve"> [Si nécessaire, une sous section fournit une liste complète de tous les documents de référence. </w:t>
-      </w:r>
-      <w:r>
-        <w:t>Chacun d’entre eux doit être identifié par un titre et un n</w:t>
-      </w:r>
-      <w:r>
-        <w:t xml:space="preserve">uméro de version (ou au moins une date de parution). </w:t>
-      </w:r>
-      <w:r>
-        <w:rPr>
-          <w:lang w:val="fr-FR"/>
-        </w:rPr>
-        <w:t>Spécifier les sources et les auteurs de ces références dans la mesure du possible.]</w:t>
-      </w:r>
-    </w:p>
-    <w:p>
-      <w:pPr>
-        <w:rPr>
-          <w:lang w:val="fr-FR"/>
-        </w:rPr>
-      </w:pPr>
-    </w:p>
-    <w:p>
-      <w:pPr>
-        <w:pStyle w:val="Titre1"/>
-        <w:rPr>
-          <w:lang w:val="fr-FR"/>
-        </w:rPr>
-      </w:pPr>
-      <w:bookmarkStart w:id="5" w:name="_Toc403652731"/>
-      <w:bookmarkEnd w:id="0"/>
-      <w:bookmarkEnd w:id="1"/>
       <w:r>
         <w:rPr>
           <w:lang w:val="fr-FR"/>
@@ -1357,6 +1353,8 @@
         </w:rPr>
         <w:t>Logs de la simulation disponibles</w:t>
       </w:r>
+      <w:bookmarkStart w:id="6" w:name="_GoBack"/>
+      <w:bookmarkEnd w:id="6"/>
     </w:p>
     <w:p>
       <w:pPr>
@@ -1815,13 +1813,7 @@
         <w:rPr>
           <w:lang w:val="fr-FR"/>
         </w:rPr>
-        <w:t>L’</w:t>
-      </w:r>
-      <w:r>
-        <w:rPr>
-          <w:lang w:val="fr-FR"/>
-        </w:rPr>
-        <w:t>utilisateur</w:t>
+        <w:t>L’utilisateur</w:t>
       </w:r>
       <w:r>
         <w:rPr>
@@ -2109,13 +2101,7 @@
         <w:rPr>
           <w:lang w:val="fr-FR"/>
         </w:rPr>
-        <w:t xml:space="preserve">L’utilisateur </w:t>
-      </w:r>
-      <w:r>
-        <w:rPr>
-          <w:lang w:val="fr-FR"/>
-        </w:rPr>
-        <w:t>place un incendie sur la carte</w:t>
+        <w:t>L’utilisateur place un incendie sur la carte</w:t>
       </w:r>
     </w:p>
     <w:p>
@@ -2187,13 +2173,7 @@
         <w:rPr>
           <w:lang w:val="fr-FR"/>
         </w:rPr>
-        <w:t>Incendie</w:t>
-      </w:r>
-      <w:r>
-        <w:rPr>
-          <w:lang w:val="fr-FR"/>
-        </w:rPr>
-        <w:t xml:space="preserve"> placé sur la carte</w:t>
+        <w:t>Incendie placé sur la carte</w:t>
       </w:r>
     </w:p>
     <w:p>
@@ -2211,13 +2191,7 @@
         <w:rPr>
           <w:lang w:val="fr-FR"/>
         </w:rPr>
-        <w:t>Incendie</w:t>
-      </w:r>
-      <w:r>
-        <w:rPr>
-          <w:lang w:val="fr-FR"/>
-        </w:rPr>
-        <w:t xml:space="preserve"> visible sur l’interface</w:t>
+        <w:t>Incendie visible sur l’interface</w:t>
       </w:r>
     </w:p>
     <w:p>
@@ -2319,16 +2293,8 @@
         <w:rPr>
           <w:lang w:val="fr-FR"/>
         </w:rPr>
-        <w:t xml:space="preserve">e </w:t>
-      </w:r>
-      <w:r>
-        <w:rPr>
-          <w:lang w:val="fr-FR"/>
-        </w:rPr>
-        <w:t>créer des robots pompiers</w:t>
-      </w:r>
-      <w:bookmarkStart w:id="6" w:name="_GoBack"/>
-      <w:bookmarkEnd w:id="6"/>
+        <w:t>e créer des robots pompiers</w:t>
+      </w:r>
     </w:p>
     <w:p>
       <w:pPr>
@@ -2529,6 +2495,23 @@
     </w:p>
     <w:p>
       <w:pPr>
+        <w:widowControl/>
+        <w:spacing w:line="240" w:lineRule="auto"/>
+        <w:rPr>
+          <w:b/>
+          <w:sz w:val="24"/>
+          <w:lang w:val="fr-FR"/>
+        </w:rPr>
+      </w:pPr>
+      <w:r>
+        <w:rPr>
+          <w:lang w:val="fr-FR"/>
+        </w:rPr>
+        <w:br w:type="page"/>
+      </w:r>
+    </w:p>
+    <w:p>
+      <w:pPr>
         <w:pStyle w:val="Titre2"/>
         <w:rPr>
           <w:lang w:val="fr-FR"/>
@@ -2538,11 +2521,198 @@
         <w:rPr>
           <w:lang w:val="fr-FR"/>
         </w:rPr>
+        <w:lastRenderedPageBreak/>
         <w:t>Visualiser carte</w:t>
       </w:r>
     </w:p>
     <w:p>
       <w:pPr>
+        <w:pStyle w:val="Titre3"/>
+        <w:rPr>
+          <w:lang w:val="fr-FR"/>
+        </w:rPr>
+      </w:pPr>
+      <w:r>
+        <w:rPr>
+          <w:lang w:val="fr-FR"/>
+        </w:rPr>
+        <w:t>Résumé</w:t>
+      </w:r>
+    </w:p>
+    <w:p>
+      <w:pPr>
+        <w:pStyle w:val="Paragraphedeliste"/>
+        <w:numPr>
+          <w:ilvl w:val="0"/>
+          <w:numId w:val="43"/>
+        </w:numPr>
+        <w:rPr>
+          <w:lang w:val="fr-FR"/>
+        </w:rPr>
+      </w:pPr>
+      <w:r>
+        <w:rPr>
+          <w:lang w:val="fr-FR"/>
+        </w:rPr>
+        <w:t>Permet d</w:t>
+      </w:r>
+      <w:r>
+        <w:rPr>
+          <w:lang w:val="fr-FR"/>
+        </w:rPr>
+        <w:t xml:space="preserve">e </w:t>
+      </w:r>
+      <w:r>
+        <w:rPr>
+          <w:lang w:val="fr-FR"/>
+        </w:rPr>
+        <w:t>visualiser la carte</w:t>
+      </w:r>
+    </w:p>
+    <w:p>
+      <w:pPr>
+        <w:pStyle w:val="Titre3"/>
+        <w:rPr>
+          <w:lang w:val="fr-FR"/>
+        </w:rPr>
+      </w:pPr>
+      <w:r>
+        <w:rPr>
+          <w:lang w:val="fr-FR"/>
+        </w:rPr>
+        <w:t>Acteurs</w:t>
+      </w:r>
+    </w:p>
+    <w:p>
+      <w:pPr>
+        <w:pStyle w:val="Paragraphedeliste"/>
+        <w:numPr>
+          <w:ilvl w:val="0"/>
+          <w:numId w:val="43"/>
+        </w:numPr>
+        <w:rPr>
+          <w:lang w:val="fr-FR"/>
+        </w:rPr>
+      </w:pPr>
+      <w:r>
+        <w:rPr>
+          <w:lang w:val="fr-FR"/>
+        </w:rPr>
+        <w:t>L’utilisateur du logiciel</w:t>
+      </w:r>
+    </w:p>
+    <w:p>
+      <w:pPr>
+        <w:pStyle w:val="Titre3"/>
+        <w:rPr>
+          <w:lang w:val="fr-FR"/>
+        </w:rPr>
+      </w:pPr>
+      <w:r>
+        <w:rPr>
+          <w:lang w:val="fr-FR"/>
+        </w:rPr>
+        <w:t>Description des scénarios</w:t>
+      </w:r>
+    </w:p>
+    <w:p>
+      <w:pPr>
+        <w:pStyle w:val="Paragraphedeliste"/>
+        <w:numPr>
+          <w:ilvl w:val="0"/>
+          <w:numId w:val="43"/>
+        </w:numPr>
+        <w:rPr>
+          <w:lang w:val="fr-FR"/>
+        </w:rPr>
+      </w:pPr>
+      <w:r>
+        <w:rPr>
+          <w:lang w:val="fr-FR"/>
+        </w:rPr>
+        <w:t xml:space="preserve">L’utilisateur </w:t>
+      </w:r>
+      <w:r>
+        <w:rPr>
+          <w:lang w:val="fr-FR"/>
+        </w:rPr>
+        <w:t>visionne la carte</w:t>
+      </w:r>
+    </w:p>
+    <w:p>
+      <w:pPr>
+        <w:pStyle w:val="Titre3"/>
+        <w:numPr>
+          <w:ilvl w:val="2"/>
+          <w:numId w:val="1"/>
+        </w:numPr>
+        <w:rPr>
+          <w:lang w:val="fr-FR"/>
+        </w:rPr>
+      </w:pPr>
+      <w:r>
+        <w:rPr>
+          <w:lang w:val="fr-FR"/>
+        </w:rPr>
+        <w:t>Pré conditions</w:t>
+      </w:r>
+    </w:p>
+    <w:p>
+      <w:pPr>
+        <w:pStyle w:val="Paragraphedeliste"/>
+        <w:numPr>
+          <w:ilvl w:val="0"/>
+          <w:numId w:val="43"/>
+        </w:numPr>
+        <w:rPr>
+          <w:lang w:val="fr-FR"/>
+        </w:rPr>
+      </w:pPr>
+      <w:r>
+        <w:rPr>
+          <w:lang w:val="fr-FR"/>
+        </w:rPr>
+        <w:t>Simulation lancée</w:t>
+      </w:r>
+    </w:p>
+    <w:p>
+      <w:pPr>
+        <w:pStyle w:val="Titre3"/>
+        <w:numPr>
+          <w:ilvl w:val="2"/>
+          <w:numId w:val="1"/>
+        </w:numPr>
+        <w:rPr>
+          <w:lang w:val="fr-FR"/>
+        </w:rPr>
+      </w:pPr>
+      <w:r>
+        <w:rPr>
+          <w:lang w:val="fr-FR"/>
+        </w:rPr>
+        <w:t>Post conditions</w:t>
+      </w:r>
+    </w:p>
+    <w:p>
+      <w:pPr>
+        <w:pStyle w:val="Paragraphedeliste"/>
+        <w:numPr>
+          <w:ilvl w:val="0"/>
+          <w:numId w:val="43"/>
+        </w:numPr>
+        <w:rPr>
+          <w:lang w:val="fr-FR"/>
+        </w:rPr>
+      </w:pPr>
+      <w:r>
+        <w:rPr>
+          <w:lang w:val="fr-FR"/>
+        </w:rPr>
+        <w:t>Carte affichée</w:t>
+      </w:r>
+    </w:p>
+    <w:p>
+      <w:pPr>
         <w:rPr>
           <w:lang w:val="fr-FR"/>
         </w:rPr>
@@ -2564,10 +2734,214 @@
     </w:p>
     <w:p>
       <w:pPr>
-        <w:rPr>
-          <w:lang w:val="fr-FR"/>
-        </w:rPr>
-      </w:pPr>
+        <w:pStyle w:val="Titre3"/>
+        <w:rPr>
+          <w:lang w:val="fr-FR"/>
+        </w:rPr>
+      </w:pPr>
+      <w:r>
+        <w:rPr>
+          <w:lang w:val="fr-FR"/>
+        </w:rPr>
+        <w:t>Résumé</w:t>
+      </w:r>
+    </w:p>
+    <w:p>
+      <w:pPr>
+        <w:pStyle w:val="Paragraphedeliste"/>
+        <w:numPr>
+          <w:ilvl w:val="0"/>
+          <w:numId w:val="43"/>
+        </w:numPr>
+        <w:rPr>
+          <w:lang w:val="fr-FR"/>
+        </w:rPr>
+      </w:pPr>
+      <w:r>
+        <w:rPr>
+          <w:lang w:val="fr-FR"/>
+        </w:rPr>
+        <w:t>Permet d</w:t>
+      </w:r>
+      <w:r>
+        <w:rPr>
+          <w:lang w:val="fr-FR"/>
+        </w:rPr>
+        <w:t xml:space="preserve">e </w:t>
+      </w:r>
+      <w:r>
+        <w:rPr>
+          <w:lang w:val="fr-FR"/>
+        </w:rPr>
+        <w:t>visualiser les incendies sur une carte</w:t>
+      </w:r>
+    </w:p>
+    <w:p>
+      <w:pPr>
+        <w:pStyle w:val="Titre3"/>
+        <w:rPr>
+          <w:lang w:val="fr-FR"/>
+        </w:rPr>
+      </w:pPr>
+      <w:r>
+        <w:rPr>
+          <w:lang w:val="fr-FR"/>
+        </w:rPr>
+        <w:t>Acteurs</w:t>
+      </w:r>
+    </w:p>
+    <w:p>
+      <w:pPr>
+        <w:pStyle w:val="Paragraphedeliste"/>
+        <w:numPr>
+          <w:ilvl w:val="0"/>
+          <w:numId w:val="43"/>
+        </w:numPr>
+        <w:rPr>
+          <w:lang w:val="fr-FR"/>
+        </w:rPr>
+      </w:pPr>
+      <w:r>
+        <w:rPr>
+          <w:lang w:val="fr-FR"/>
+        </w:rPr>
+        <w:t>L’utilisateur du logiciel</w:t>
+      </w:r>
+    </w:p>
+    <w:p>
+      <w:pPr>
+        <w:pStyle w:val="Titre3"/>
+        <w:rPr>
+          <w:lang w:val="fr-FR"/>
+        </w:rPr>
+      </w:pPr>
+      <w:r>
+        <w:rPr>
+          <w:lang w:val="fr-FR"/>
+        </w:rPr>
+        <w:t>Description des scénarios</w:t>
+      </w:r>
+    </w:p>
+    <w:p>
+      <w:pPr>
+        <w:pStyle w:val="Paragraphedeliste"/>
+        <w:numPr>
+          <w:ilvl w:val="0"/>
+          <w:numId w:val="43"/>
+        </w:numPr>
+        <w:rPr>
+          <w:lang w:val="fr-FR"/>
+        </w:rPr>
+      </w:pPr>
+      <w:r>
+        <w:rPr>
+          <w:lang w:val="fr-FR"/>
+        </w:rPr>
+        <w:t xml:space="preserve">L’utilisateur </w:t>
+      </w:r>
+      <w:r>
+        <w:rPr>
+          <w:lang w:val="fr-FR"/>
+        </w:rPr>
+        <w:t>visionne les incendies sur une carte</w:t>
+      </w:r>
+    </w:p>
+    <w:p>
+      <w:pPr>
+        <w:pStyle w:val="Titre3"/>
+        <w:numPr>
+          <w:ilvl w:val="2"/>
+          <w:numId w:val="1"/>
+        </w:numPr>
+        <w:rPr>
+          <w:lang w:val="fr-FR"/>
+        </w:rPr>
+      </w:pPr>
+      <w:r>
+        <w:rPr>
+          <w:lang w:val="fr-FR"/>
+        </w:rPr>
+        <w:t>Pré conditions</w:t>
+      </w:r>
+    </w:p>
+    <w:p>
+      <w:pPr>
+        <w:pStyle w:val="Paragraphedeliste"/>
+        <w:numPr>
+          <w:ilvl w:val="0"/>
+          <w:numId w:val="43"/>
+        </w:numPr>
+        <w:rPr>
+          <w:lang w:val="fr-FR"/>
+        </w:rPr>
+      </w:pPr>
+      <w:r>
+        <w:rPr>
+          <w:lang w:val="fr-FR"/>
+        </w:rPr>
+        <w:t>Simulation lancée</w:t>
+      </w:r>
+    </w:p>
+    <w:p>
+      <w:pPr>
+        <w:pStyle w:val="Titre3"/>
+        <w:numPr>
+          <w:ilvl w:val="2"/>
+          <w:numId w:val="1"/>
+        </w:numPr>
+        <w:rPr>
+          <w:lang w:val="fr-FR"/>
+        </w:rPr>
+      </w:pPr>
+      <w:r>
+        <w:rPr>
+          <w:lang w:val="fr-FR"/>
+        </w:rPr>
+        <w:t>Post conditions</w:t>
+      </w:r>
+    </w:p>
+    <w:p>
+      <w:pPr>
+        <w:pStyle w:val="Paragraphedeliste"/>
+        <w:numPr>
+          <w:ilvl w:val="0"/>
+          <w:numId w:val="43"/>
+        </w:numPr>
+        <w:rPr>
+          <w:lang w:val="fr-FR"/>
+        </w:rPr>
+      </w:pPr>
+      <w:r>
+        <w:rPr>
+          <w:lang w:val="fr-FR"/>
+        </w:rPr>
+        <w:t>Incendie affiché sur la carte</w:t>
+      </w:r>
+    </w:p>
+    <w:p>
+      <w:pPr>
+        <w:pStyle w:val="Paragraphedeliste"/>
+        <w:rPr>
+          <w:lang w:val="fr-FR"/>
+        </w:rPr>
+      </w:pPr>
+    </w:p>
+    <w:p>
+      <w:pPr>
+        <w:widowControl/>
+        <w:spacing w:line="240" w:lineRule="auto"/>
+        <w:rPr>
+          <w:b/>
+          <w:sz w:val="24"/>
+          <w:lang w:val="fr-FR"/>
+        </w:rPr>
+      </w:pPr>
+      <w:r>
+        <w:rPr>
+          <w:lang w:val="fr-FR"/>
+        </w:rPr>
+        <w:br w:type="page"/>
+      </w:r>
     </w:p>
     <w:p>
       <w:pPr>
@@ -2586,6 +2960,193 @@
     </w:p>
     <w:p>
       <w:pPr>
+        <w:pStyle w:val="Titre3"/>
+        <w:rPr>
+          <w:lang w:val="fr-FR"/>
+        </w:rPr>
+      </w:pPr>
+      <w:r>
+        <w:rPr>
+          <w:lang w:val="fr-FR"/>
+        </w:rPr>
+        <w:t>Résumé</w:t>
+      </w:r>
+    </w:p>
+    <w:p>
+      <w:pPr>
+        <w:pStyle w:val="Paragraphedeliste"/>
+        <w:numPr>
+          <w:ilvl w:val="0"/>
+          <w:numId w:val="43"/>
+        </w:numPr>
+        <w:rPr>
+          <w:lang w:val="fr-FR"/>
+        </w:rPr>
+      </w:pPr>
+      <w:r>
+        <w:rPr>
+          <w:lang w:val="fr-FR"/>
+        </w:rPr>
+        <w:t>Permet d</w:t>
+      </w:r>
+      <w:r>
+        <w:rPr>
+          <w:lang w:val="fr-FR"/>
+        </w:rPr>
+        <w:t xml:space="preserve">e visualiser les </w:t>
+      </w:r>
+      <w:r>
+        <w:rPr>
+          <w:lang w:val="fr-FR"/>
+        </w:rPr>
+        <w:t>robots</w:t>
+      </w:r>
+    </w:p>
+    <w:p>
+      <w:pPr>
+        <w:pStyle w:val="Titre3"/>
+        <w:rPr>
+          <w:lang w:val="fr-FR"/>
+        </w:rPr>
+      </w:pPr>
+      <w:r>
+        <w:rPr>
+          <w:lang w:val="fr-FR"/>
+        </w:rPr>
+        <w:t>Acteurs</w:t>
+      </w:r>
+    </w:p>
+    <w:p>
+      <w:pPr>
+        <w:pStyle w:val="Paragraphedeliste"/>
+        <w:numPr>
+          <w:ilvl w:val="0"/>
+          <w:numId w:val="43"/>
+        </w:numPr>
+        <w:rPr>
+          <w:lang w:val="fr-FR"/>
+        </w:rPr>
+      </w:pPr>
+      <w:r>
+        <w:rPr>
+          <w:lang w:val="fr-FR"/>
+        </w:rPr>
+        <w:t>L’utilisateur du logiciel</w:t>
+      </w:r>
+    </w:p>
+    <w:p>
+      <w:pPr>
+        <w:pStyle w:val="Titre3"/>
+        <w:rPr>
+          <w:lang w:val="fr-FR"/>
+        </w:rPr>
+      </w:pPr>
+      <w:r>
+        <w:rPr>
+          <w:lang w:val="fr-FR"/>
+        </w:rPr>
+        <w:t>Description des scénarios</w:t>
+      </w:r>
+    </w:p>
+    <w:p>
+      <w:pPr>
+        <w:pStyle w:val="Paragraphedeliste"/>
+        <w:numPr>
+          <w:ilvl w:val="0"/>
+          <w:numId w:val="43"/>
+        </w:numPr>
+        <w:rPr>
+          <w:lang w:val="fr-FR"/>
+        </w:rPr>
+      </w:pPr>
+      <w:r>
+        <w:rPr>
+          <w:lang w:val="fr-FR"/>
+        </w:rPr>
+        <w:t>L’utilisateur visionne les robots en déplacement sur la carte pendant la simulation</w:t>
+      </w:r>
+    </w:p>
+    <w:p>
+      <w:pPr>
+        <w:pStyle w:val="Titre3"/>
+        <w:numPr>
+          <w:ilvl w:val="2"/>
+          <w:numId w:val="1"/>
+        </w:numPr>
+        <w:rPr>
+          <w:lang w:val="fr-FR"/>
+        </w:rPr>
+      </w:pPr>
+      <w:r>
+        <w:rPr>
+          <w:lang w:val="fr-FR"/>
+        </w:rPr>
+        <w:t>Pré conditions</w:t>
+      </w:r>
+    </w:p>
+    <w:p>
+      <w:pPr>
+        <w:pStyle w:val="Paragraphedeliste"/>
+        <w:numPr>
+          <w:ilvl w:val="0"/>
+          <w:numId w:val="43"/>
+        </w:numPr>
+        <w:rPr>
+          <w:lang w:val="fr-FR"/>
+        </w:rPr>
+      </w:pPr>
+      <w:r>
+        <w:rPr>
+          <w:lang w:val="fr-FR"/>
+        </w:rPr>
+        <w:t>Simulation lancée</w:t>
+      </w:r>
+    </w:p>
+    <w:p>
+      <w:pPr>
+        <w:pStyle w:val="Titre3"/>
+        <w:numPr>
+          <w:ilvl w:val="2"/>
+          <w:numId w:val="1"/>
+        </w:numPr>
+        <w:rPr>
+          <w:lang w:val="fr-FR"/>
+        </w:rPr>
+      </w:pPr>
+      <w:r>
+        <w:rPr>
+          <w:lang w:val="fr-FR"/>
+        </w:rPr>
+        <w:t>Post conditions</w:t>
+      </w:r>
+    </w:p>
+    <w:p>
+      <w:pPr>
+        <w:pStyle w:val="Paragraphedeliste"/>
+        <w:numPr>
+          <w:ilvl w:val="0"/>
+          <w:numId w:val="43"/>
+        </w:numPr>
+        <w:rPr>
+          <w:lang w:val="fr-FR"/>
+        </w:rPr>
+      </w:pPr>
+      <w:r>
+        <w:rPr>
+          <w:lang w:val="fr-FR"/>
+        </w:rPr>
+        <w:t>Incendie affiché sur la carte</w:t>
+      </w:r>
+    </w:p>
+    <w:p>
+      <w:pPr>
+        <w:rPr>
+          <w:lang w:val="fr-FR"/>
+        </w:rPr>
+      </w:pPr>
+    </w:p>
+    <w:p>
+      <w:pPr>
         <w:rPr>
           <w:lang w:val="fr-FR"/>
         </w:rPr>
@@ -2640,11 +3201,19 @@
           <w:lang w:val="fr-FR"/>
         </w:rPr>
       </w:pPr>
-      <w:r>
-        <w:rPr>
-          <w:lang w:val="fr-FR"/>
-        </w:rPr>
-        <w:t>Ré-initialiser la simulation</w:t>
+      <w:proofErr w:type="spellStart"/>
+      <w:r>
+        <w:rPr>
+          <w:lang w:val="fr-FR"/>
+        </w:rPr>
+        <w:t>Ré-initialiser</w:t>
+      </w:r>
+      <w:proofErr w:type="spellEnd"/>
+      <w:r>
+        <w:rPr>
+          <w:lang w:val="fr-FR"/>
+        </w:rPr>
+        <w:t xml:space="preserve"> la simulation</w:t>
       </w:r>
     </w:p>
     <w:p>
@@ -2844,12 +3413,6 @@
       <w:gridCol w:w="3162"/>
     </w:tblGrid>
     <w:tr>
-      <w:tblPrEx>
-        <w:tblCellMar>
-          <w:top w:w="0" w:type="dxa"/>
-          <w:bottom w:w="0" w:type="dxa"/>
-        </w:tblCellMar>
-      </w:tblPrEx>
       <w:tc>
         <w:tcPr>
           <w:tcW w:w="3162" w:type="dxa"/>
@@ -2954,7 +3517,7 @@
               <w:noProof/>
               <w:lang w:val="fr-FR"/>
             </w:rPr>
-            <w:t>7</w:t>
+            <w:t>5</w:t>
           </w:r>
           <w:r>
             <w:rPr>
@@ -2994,7 +3557,7 @@
               <w:noProof/>
               <w:lang w:val="fr-FR"/>
             </w:rPr>
-            <w:t>7</w:t>
+            <w:t>8</w:t>
           </w:r>
           <w:r>
             <w:rPr>
@@ -3225,12 +3788,6 @@
       <w:gridCol w:w="3179"/>
     </w:tblGrid>
     <w:tr>
-      <w:tblPrEx>
-        <w:tblCellMar>
-          <w:top w:w="0" w:type="dxa"/>
-          <w:bottom w:w="0" w:type="dxa"/>
-        </w:tblCellMar>
-      </w:tblPrEx>
       <w:tc>
         <w:tcPr>
           <w:tcW w:w="6379" w:type="dxa"/>
@@ -3299,12 +3856,6 @@
       </w:tc>
     </w:tr>
     <w:tr>
-      <w:tblPrEx>
-        <w:tblCellMar>
-          <w:top w:w="0" w:type="dxa"/>
-          <w:bottom w:w="0" w:type="dxa"/>
-        </w:tblCellMar>
-      </w:tblPrEx>
       <w:tc>
         <w:tcPr>
           <w:tcW w:w="6379" w:type="dxa"/>
@@ -3358,7 +3909,35 @@
             <w:rPr>
               <w:lang w:val="en-GB"/>
             </w:rPr>
-            <w:t>Date:  &lt;jj/mm/aaaa&gt;</w:t>
+            <w:t>Date:  &lt;</w:t>
+          </w:r>
+          <w:proofErr w:type="spellStart"/>
+          <w:r>
+            <w:rPr>
+              <w:lang w:val="en-GB"/>
+            </w:rPr>
+            <w:t>jj</w:t>
+          </w:r>
+          <w:proofErr w:type="spellEnd"/>
+          <w:r>
+            <w:rPr>
+              <w:lang w:val="en-GB"/>
+            </w:rPr>
+            <w:t>/mm/</w:t>
+          </w:r>
+          <w:proofErr w:type="spellStart"/>
+          <w:r>
+            <w:rPr>
+              <w:lang w:val="en-GB"/>
+            </w:rPr>
+            <w:t>aaaa</w:t>
+          </w:r>
+          <w:proofErr w:type="spellEnd"/>
+          <w:r>
+            <w:rPr>
+              <w:lang w:val="en-GB"/>
+            </w:rPr>
+            <w:t>&gt;</w:t>
           </w:r>
         </w:p>
       </w:tc>
@@ -5505,7 +6084,9 @@
   </w:style>
   <w:style w:type="character" w:default="1" w:styleId="Policepardfaut">
     <w:name w:val="Default Paragraph Font"/>
+    <w:uiPriority w:val="1"/>
     <w:semiHidden/>
+    <w:unhideWhenUsed/>
   </w:style>
   <w:style w:type="table" w:default="1" w:styleId="TableauNormal">
     <w:name w:val="Normal Table"/>

</xml_diff>

<commit_message>
MAJ Modele_UC.docx avec confirmation de Lucas
</commit_message>
<xml_diff>
--- a/Doc/Modele_UC.docx
+++ b/Doc/Modele_UC.docx
@@ -342,8 +342,6 @@
               </w:rPr>
               <w:t>Yong</w:t>
             </w:r>
-            <w:bookmarkStart w:id="0" w:name="_GoBack"/>
-            <w:bookmarkEnd w:id="0"/>
           </w:p>
         </w:tc>
       </w:tr>
@@ -554,7 +552,7 @@
         <w:rPr>
           <w:noProof/>
         </w:rPr>
-        <w:instrText xml:space="preserve"> PAGEREF _Toc408244061 \h </w:instrText>
+        <w:instrText xml:space="preserve"> PAGEREF _Toc408577524 \h </w:instrText>
       </w:r>
       <w:r>
         <w:rPr>
@@ -632,7 +630,7 @@
         <w:rPr>
           <w:noProof/>
         </w:rPr>
-        <w:instrText xml:space="preserve"> PAGEREF _Toc408244062 \h </w:instrText>
+        <w:instrText xml:space="preserve"> PAGEREF _Toc408577525 \h </w:instrText>
       </w:r>
       <w:r>
         <w:rPr>
@@ -710,7 +708,7 @@
         <w:rPr>
           <w:noProof/>
         </w:rPr>
-        <w:instrText xml:space="preserve"> PAGEREF _Toc408244063 \h </w:instrText>
+        <w:instrText xml:space="preserve"> PAGEREF _Toc408577526 \h </w:instrText>
       </w:r>
       <w:r>
         <w:rPr>
@@ -788,7 +786,7 @@
         <w:rPr>
           <w:noProof/>
         </w:rPr>
-        <w:instrText xml:space="preserve"> PAGEREF _Toc408244064 \h </w:instrText>
+        <w:instrText xml:space="preserve"> PAGEREF _Toc408577527 \h </w:instrText>
       </w:r>
       <w:r>
         <w:rPr>
@@ -866,7 +864,7 @@
         <w:rPr>
           <w:noProof/>
         </w:rPr>
-        <w:instrText xml:space="preserve"> PAGEREF _Toc408244065 \h </w:instrText>
+        <w:instrText xml:space="preserve"> PAGEREF _Toc408577528 \h </w:instrText>
       </w:r>
       <w:r>
         <w:rPr>
@@ -944,7 +942,7 @@
         <w:rPr>
           <w:noProof/>
         </w:rPr>
-        <w:instrText xml:space="preserve"> PAGEREF _Toc408244066 \h </w:instrText>
+        <w:instrText xml:space="preserve"> PAGEREF _Toc408577529 \h </w:instrText>
       </w:r>
       <w:r>
         <w:rPr>
@@ -1022,7 +1020,7 @@
         <w:rPr>
           <w:noProof/>
         </w:rPr>
-        <w:instrText xml:space="preserve"> PAGEREF _Toc408244067 \h </w:instrText>
+        <w:instrText xml:space="preserve"> PAGEREF _Toc408577530 \h </w:instrText>
       </w:r>
       <w:r>
         <w:rPr>
@@ -1102,7 +1100,7 @@
           <w:noProof/>
           <w:lang w:val="fr-FR"/>
         </w:rPr>
-        <w:instrText xml:space="preserve"> PAGEREF _Toc408244068 \h </w:instrText>
+        <w:instrText xml:space="preserve"> PAGEREF _Toc408577531 \h </w:instrText>
       </w:r>
       <w:r>
         <w:rPr>
@@ -1183,7 +1181,7 @@
           <w:noProof/>
           <w:lang w:val="fr-FR"/>
         </w:rPr>
-        <w:instrText xml:space="preserve"> PAGEREF _Toc408244069 \h </w:instrText>
+        <w:instrText xml:space="preserve"> PAGEREF _Toc408577532 \h </w:instrText>
       </w:r>
       <w:r>
         <w:rPr>
@@ -1264,7 +1262,7 @@
           <w:noProof/>
           <w:lang w:val="fr-FR"/>
         </w:rPr>
-        <w:instrText xml:space="preserve"> PAGEREF _Toc408244070 \h </w:instrText>
+        <w:instrText xml:space="preserve"> PAGEREF _Toc408577533 \h </w:instrText>
       </w:r>
       <w:r>
         <w:rPr>
@@ -1345,7 +1343,7 @@
           <w:noProof/>
           <w:lang w:val="fr-FR"/>
         </w:rPr>
-        <w:instrText xml:space="preserve"> PAGEREF _Toc408244071 \h </w:instrText>
+        <w:instrText xml:space="preserve"> PAGEREF _Toc408577534 \h </w:instrText>
       </w:r>
       <w:r>
         <w:rPr>
@@ -1363,7 +1361,7 @@
           <w:noProof/>
           <w:lang w:val="fr-FR"/>
         </w:rPr>
-        <w:t>5</w:t>
+        <w:t>6</w:t>
       </w:r>
       <w:r>
         <w:rPr>
@@ -1426,7 +1424,7 @@
           <w:noProof/>
           <w:lang w:val="fr-FR"/>
         </w:rPr>
-        <w:instrText xml:space="preserve"> PAGEREF _Toc408244072 \h </w:instrText>
+        <w:instrText xml:space="preserve"> PAGEREF _Toc408577535 \h </w:instrText>
       </w:r>
       <w:r>
         <w:rPr>
@@ -1444,7 +1442,7 @@
           <w:noProof/>
           <w:lang w:val="fr-FR"/>
         </w:rPr>
-        <w:t>5</w:t>
+        <w:t>6</w:t>
       </w:r>
       <w:r>
         <w:rPr>
@@ -1507,7 +1505,7 @@
           <w:noProof/>
           <w:lang w:val="fr-FR"/>
         </w:rPr>
-        <w:instrText xml:space="preserve"> PAGEREF _Toc408244073 \h </w:instrText>
+        <w:instrText xml:space="preserve"> PAGEREF _Toc408577536 \h </w:instrText>
       </w:r>
       <w:r>
         <w:rPr>
@@ -1525,7 +1523,7 @@
           <w:noProof/>
           <w:lang w:val="fr-FR"/>
         </w:rPr>
-        <w:t>5</w:t>
+        <w:t>6</w:t>
       </w:r>
       <w:r>
         <w:rPr>
@@ -1588,7 +1586,7 @@
           <w:noProof/>
           <w:lang w:val="fr-FR"/>
         </w:rPr>
-        <w:instrText xml:space="preserve"> PAGEREF _Toc408244074 \h </w:instrText>
+        <w:instrText xml:space="preserve"> PAGEREF _Toc408577537 \h </w:instrText>
       </w:r>
       <w:r>
         <w:rPr>
@@ -1606,7 +1604,7 @@
           <w:noProof/>
           <w:lang w:val="fr-FR"/>
         </w:rPr>
-        <w:t>5</w:t>
+        <w:t>6</w:t>
       </w:r>
       <w:r>
         <w:rPr>
@@ -1667,7 +1665,7 @@
         <w:rPr>
           <w:noProof/>
         </w:rPr>
-        <w:instrText xml:space="preserve"> PAGEREF _Toc408244075 \h </w:instrText>
+        <w:instrText xml:space="preserve"> PAGEREF _Toc408577538 \h </w:instrText>
       </w:r>
       <w:r>
         <w:rPr>
@@ -1684,7 +1682,7 @@
         <w:rPr>
           <w:noProof/>
         </w:rPr>
-        <w:t>5</w:t>
+        <w:t>6</w:t>
       </w:r>
       <w:r>
         <w:rPr>
@@ -1712,8 +1710,8 @@
         </w:rPr>
         <w:br w:type="page"/>
       </w:r>
-      <w:bookmarkStart w:id="1" w:name="_Toc436203377"/>
-      <w:bookmarkStart w:id="2" w:name="_Toc452813577"/>
+      <w:bookmarkStart w:id="0" w:name="_Toc436203377"/>
+      <w:bookmarkStart w:id="1" w:name="_Toc452813577"/>
     </w:p>
     <w:p>
       <w:pPr>
@@ -1729,22 +1727,22 @@
           <w:lang w:val="fr-FR"/>
         </w:rPr>
       </w:pPr>
-      <w:bookmarkStart w:id="3" w:name="_Toc408244061"/>
+      <w:bookmarkStart w:id="2" w:name="_Toc408577524"/>
+      <w:bookmarkEnd w:id="0"/>
       <w:bookmarkEnd w:id="1"/>
+      <w:r>
+        <w:rPr>
+          <w:lang w:val="fr-FR"/>
+        </w:rPr>
+        <w:t>Liste des C</w:t>
+      </w:r>
+      <w:r>
+        <w:rPr>
+          <w:lang w:val="fr-FR"/>
+        </w:rPr>
+        <w:t>as d’Utilisation</w:t>
+      </w:r>
       <w:bookmarkEnd w:id="2"/>
-      <w:r>
-        <w:rPr>
-          <w:lang w:val="fr-FR"/>
-        </w:rPr>
-        <w:t>Liste des C</w:t>
-      </w:r>
-      <w:r>
-        <w:rPr>
-          <w:lang w:val="fr-FR"/>
-        </w:rPr>
-        <w:t>as d’Utilisation</w:t>
-      </w:r>
-      <w:bookmarkEnd w:id="3"/>
     </w:p>
     <w:p>
       <w:pPr>
@@ -2093,18 +2091,215 @@
           <w:lang w:val="fr-FR"/>
         </w:rPr>
       </w:pPr>
-      <w:bookmarkStart w:id="4" w:name="_Toc408244062"/>
+      <w:bookmarkStart w:id="3" w:name="_Toc408577525"/>
       <w:r>
         <w:rPr>
           <w:lang w:val="fr-FR"/>
         </w:rPr>
         <w:t>Cas d’utilisation</w:t>
       </w:r>
+      <w:bookmarkEnd w:id="3"/>
+    </w:p>
+    <w:p>
+      <w:pPr>
+        <w:ind w:left="360"/>
+        <w:rPr>
+          <w:lang w:val="fr-FR"/>
+        </w:rPr>
+      </w:pPr>
+    </w:p>
+    <w:p>
+      <w:pPr>
+        <w:pStyle w:val="Titre2"/>
+        <w:rPr>
+          <w:lang w:val="fr-FR"/>
+        </w:rPr>
+      </w:pPr>
+      <w:bookmarkStart w:id="4" w:name="_Toc408577526"/>
+      <w:r>
+        <w:rPr>
+          <w:lang w:val="fr-FR"/>
+        </w:rPr>
+        <w:t>UC0 : Lancer simulation</w:t>
+      </w:r>
       <w:bookmarkEnd w:id="4"/>
     </w:p>
     <w:p>
       <w:pPr>
-        <w:ind w:left="360"/>
+        <w:rPr>
+          <w:lang w:val="fr-FR"/>
+        </w:rPr>
+      </w:pPr>
+      <w:r>
+        <w:rPr>
+          <w:u w:val="single"/>
+          <w:lang w:val="fr-FR"/>
+        </w:rPr>
+        <w:t>Résumé</w:t>
+      </w:r>
+      <w:r>
+        <w:rPr>
+          <w:lang w:val="fr-FR"/>
+        </w:rPr>
+        <w:t> :</w:t>
+      </w:r>
+      <w:r>
+        <w:rPr>
+          <w:lang w:val="fr-FR"/>
+        </w:rPr>
+        <w:t xml:space="preserve"> </w:t>
+      </w:r>
+      <w:r>
+        <w:rPr>
+          <w:lang w:val="fr-FR"/>
+        </w:rPr>
+        <w:t>Permet de lancer une simulation de gestion d’incendie par des robots pompiers</w:t>
+      </w:r>
+    </w:p>
+    <w:p>
+      <w:pPr>
+        <w:rPr>
+          <w:lang w:val="fr-FR"/>
+        </w:rPr>
+      </w:pPr>
+      <w:r>
+        <w:rPr>
+          <w:u w:val="single"/>
+          <w:lang w:val="fr-FR"/>
+        </w:rPr>
+        <w:t>Acteurs</w:t>
+      </w:r>
+      <w:r>
+        <w:rPr>
+          <w:lang w:val="fr-FR"/>
+        </w:rPr>
+        <w:t xml:space="preserve"> : </w:t>
+      </w:r>
+      <w:r>
+        <w:rPr>
+          <w:lang w:val="fr-FR"/>
+        </w:rPr>
+        <w:t>Utilisateur du logiciel</w:t>
+      </w:r>
+    </w:p>
+    <w:p>
+      <w:pPr>
+        <w:rPr>
+          <w:lang w:val="fr-FR"/>
+        </w:rPr>
+      </w:pPr>
+      <w:r>
+        <w:rPr>
+          <w:u w:val="single"/>
+          <w:lang w:val="fr-FR"/>
+        </w:rPr>
+        <w:t>Description des scénarios</w:t>
+      </w:r>
+      <w:r>
+        <w:rPr>
+          <w:lang w:val="fr-FR"/>
+        </w:rPr>
+        <w:t xml:space="preserve"> : </w:t>
+      </w:r>
+      <w:r>
+        <w:rPr>
+          <w:lang w:val="fr-FR"/>
+        </w:rPr>
+        <w:t xml:space="preserve">L’utilisateur lance la simulation </w:t>
+      </w:r>
+    </w:p>
+    <w:p>
+      <w:pPr>
+        <w:rPr>
+          <w:lang w:val="fr-FR"/>
+        </w:rPr>
+      </w:pPr>
+      <w:r>
+        <w:rPr>
+          <w:u w:val="single"/>
+          <w:lang w:val="fr-FR"/>
+        </w:rPr>
+        <w:t>Pré conditions</w:t>
+      </w:r>
+      <w:r>
+        <w:rPr>
+          <w:lang w:val="fr-FR"/>
+        </w:rPr>
+        <w:t xml:space="preserve"> : </w:t>
+      </w:r>
+      <w:r>
+        <w:rPr>
+          <w:lang w:val="fr-FR"/>
+        </w:rPr>
+        <w:t>Avoir une carte valide</w:t>
+      </w:r>
+    </w:p>
+    <w:p>
+      <w:pPr>
+        <w:rPr>
+          <w:lang w:val="fr-FR"/>
+        </w:rPr>
+      </w:pPr>
+      <w:r>
+        <w:rPr>
+          <w:u w:val="single"/>
+          <w:lang w:val="fr-FR"/>
+        </w:rPr>
+        <w:t>Post conditions</w:t>
+      </w:r>
+      <w:r>
+        <w:rPr>
+          <w:lang w:val="fr-FR"/>
+        </w:rPr>
+        <w:t xml:space="preserve"> : </w:t>
+      </w:r>
+      <w:r>
+        <w:rPr>
+          <w:lang w:val="fr-FR"/>
+        </w:rPr>
+        <w:t>Lo</w:t>
+      </w:r>
+      <w:r>
+        <w:rPr>
+          <w:lang w:val="fr-FR"/>
+        </w:rPr>
+        <w:t>gs de la simulation disponibles</w:t>
+      </w:r>
+    </w:p>
+    <w:p>
+      <w:pPr>
+        <w:rPr>
+          <w:lang w:val="fr-FR"/>
+        </w:rPr>
+      </w:pPr>
+      <w:r>
+        <w:rPr>
+          <w:u w:val="single"/>
+          <w:lang w:val="fr-FR"/>
+        </w:rPr>
+        <w:t>Autres spécifications </w:t>
+      </w:r>
+      <w:r>
+        <w:rPr>
+          <w:lang w:val="fr-FR"/>
+        </w:rPr>
+        <w:t>:</w:t>
+      </w:r>
+      <w:r>
+        <w:rPr>
+          <w:lang w:val="fr-FR"/>
+        </w:rPr>
+        <w:t xml:space="preserve"> </w:t>
+      </w:r>
+      <w:r>
+        <w:rPr>
+          <w:lang w:val="fr-FR"/>
+        </w:rPr>
+        <w:t>Nécessité de pouvoir visualiser le déroulement de la simulation</w:t>
+      </w:r>
+    </w:p>
+    <w:p>
+      <w:pPr>
         <w:rPr>
           <w:lang w:val="fr-FR"/>
         </w:rPr>
@@ -2117,12 +2312,18 @@
           <w:lang w:val="fr-FR"/>
         </w:rPr>
       </w:pPr>
-      <w:bookmarkStart w:id="5" w:name="_Toc408244063"/>
-      <w:r>
-        <w:rPr>
-          <w:lang w:val="fr-FR"/>
-        </w:rPr>
-        <w:t>UC0 : Lancer simulation</w:t>
+      <w:bookmarkStart w:id="5" w:name="_Toc408577527"/>
+      <w:r>
+        <w:rPr>
+          <w:lang w:val="fr-FR"/>
+        </w:rPr>
+        <w:t xml:space="preserve">UC1 : </w:t>
+      </w:r>
+      <w:r>
+        <w:rPr>
+          <w:lang w:val="fr-FR"/>
+        </w:rPr>
+        <w:t>Récupérer statistiques</w:t>
       </w:r>
       <w:bookmarkEnd w:id="5"/>
     </w:p>
@@ -2143,357 +2344,166 @@
         <w:rPr>
           <w:lang w:val="fr-FR"/>
         </w:rPr>
+        <w:t> : Permet à l’utilisateur de récupérer les données de la simulation une fois terminée</w:t>
+      </w:r>
+    </w:p>
+    <w:p>
+      <w:pPr>
+        <w:rPr>
+          <w:lang w:val="fr-FR"/>
+        </w:rPr>
+      </w:pPr>
+      <w:r>
+        <w:rPr>
+          <w:u w:val="single"/>
+          <w:lang w:val="fr-FR"/>
+        </w:rPr>
+        <w:t>Acteurs</w:t>
+      </w:r>
+      <w:r>
+        <w:rPr>
+          <w:lang w:val="fr-FR"/>
+        </w:rPr>
+        <w:t> : Utilisateur du logiciel</w:t>
+      </w:r>
+    </w:p>
+    <w:p>
+      <w:pPr>
+        <w:rPr>
+          <w:lang w:val="fr-FR"/>
+        </w:rPr>
+      </w:pPr>
+      <w:r>
+        <w:rPr>
+          <w:u w:val="single"/>
+          <w:lang w:val="fr-FR"/>
+        </w:rPr>
+        <w:t>Description des scénarios</w:t>
+      </w:r>
+      <w:r>
+        <w:rPr>
+          <w:lang w:val="fr-FR"/>
+        </w:rPr>
+        <w:t> : L’utilisateur récupère les données (temps total, distance totale parcourue par les robots) une fois la simulation terminée</w:t>
+      </w:r>
+    </w:p>
+    <w:p>
+      <w:pPr>
+        <w:rPr>
+          <w:lang w:val="fr-FR"/>
+        </w:rPr>
+      </w:pPr>
+      <w:r>
+        <w:rPr>
+          <w:u w:val="single"/>
+          <w:lang w:val="fr-FR"/>
+        </w:rPr>
+        <w:t>Pré conditions </w:t>
+      </w:r>
+      <w:r>
+        <w:rPr>
+          <w:lang w:val="fr-FR"/>
+        </w:rPr>
+        <w:t>:</w:t>
+      </w:r>
+      <w:r>
+        <w:rPr>
+          <w:lang w:val="fr-FR"/>
+        </w:rPr>
+        <w:t xml:space="preserve"> Simulation terminée</w:t>
+      </w:r>
+    </w:p>
+    <w:p>
+      <w:pPr>
+        <w:rPr>
+          <w:lang w:val="fr-FR"/>
+        </w:rPr>
+      </w:pPr>
+      <w:r>
+        <w:rPr>
+          <w:u w:val="single"/>
+          <w:lang w:val="fr-FR"/>
+        </w:rPr>
+        <w:t>Post conditions</w:t>
+      </w:r>
+      <w:r>
+        <w:rPr>
+          <w:lang w:val="fr-FR"/>
+        </w:rPr>
+        <w:t> : Données de la simulation visibles</w:t>
+      </w:r>
+    </w:p>
+    <w:p>
+      <w:pPr>
+        <w:rPr>
+          <w:lang w:val="fr-FR"/>
+        </w:rPr>
+      </w:pPr>
+    </w:p>
+    <w:p>
+      <w:pPr>
+        <w:pStyle w:val="Titre2"/>
+        <w:rPr>
+          <w:lang w:val="fr-FR"/>
+        </w:rPr>
+      </w:pPr>
+      <w:bookmarkStart w:id="6" w:name="_Toc408577528"/>
+      <w:r>
+        <w:rPr>
+          <w:lang w:val="fr-FR"/>
+        </w:rPr>
+        <w:t xml:space="preserve">UC2 : </w:t>
+      </w:r>
+      <w:r>
+        <w:rPr>
+          <w:lang w:val="fr-FR"/>
+        </w:rPr>
+        <w:t>Importer c</w:t>
+      </w:r>
+      <w:r>
+        <w:rPr>
+          <w:lang w:val="fr-FR"/>
+        </w:rPr>
+        <w:t>arte</w:t>
+      </w:r>
+      <w:bookmarkEnd w:id="6"/>
+    </w:p>
+    <w:p>
+      <w:pPr>
+        <w:rPr>
+          <w:lang w:val="fr-FR"/>
+        </w:rPr>
+      </w:pPr>
+      <w:r>
+        <w:rPr>
+          <w:u w:val="single"/>
+          <w:lang w:val="fr-FR"/>
+        </w:rPr>
+        <w:t>Résumé</w:t>
+      </w:r>
+      <w:r>
+        <w:rPr>
+          <w:lang w:val="fr-FR"/>
+        </w:rPr>
         <w:t> :</w:t>
       </w:r>
       <w:r>
         <w:rPr>
           <w:lang w:val="fr-FR"/>
         </w:rPr>
-        <w:t xml:space="preserve"> </w:t>
-      </w:r>
-      <w:r>
-        <w:rPr>
-          <w:lang w:val="fr-FR"/>
-        </w:rPr>
-        <w:t>Permet de lancer une simulation de gestion d’incendie par des robots pompiers</w:t>
-      </w:r>
-    </w:p>
-    <w:p>
-      <w:pPr>
-        <w:rPr>
-          <w:lang w:val="fr-FR"/>
-        </w:rPr>
-      </w:pPr>
-      <w:r>
-        <w:rPr>
-          <w:u w:val="single"/>
-          <w:lang w:val="fr-FR"/>
-        </w:rPr>
-        <w:t>Acteurs</w:t>
-      </w:r>
-      <w:r>
-        <w:rPr>
-          <w:lang w:val="fr-FR"/>
-        </w:rPr>
-        <w:t xml:space="preserve"> : </w:t>
-      </w:r>
-      <w:r>
-        <w:rPr>
-          <w:lang w:val="fr-FR"/>
-        </w:rPr>
-        <w:t>Utilisateur du logiciel</w:t>
-      </w:r>
-    </w:p>
-    <w:p>
-      <w:pPr>
-        <w:rPr>
-          <w:lang w:val="fr-FR"/>
-        </w:rPr>
-      </w:pPr>
-      <w:r>
-        <w:rPr>
-          <w:u w:val="single"/>
-          <w:lang w:val="fr-FR"/>
-        </w:rPr>
-        <w:t>Description des scénarios</w:t>
-      </w:r>
-      <w:r>
-        <w:rPr>
-          <w:lang w:val="fr-FR"/>
-        </w:rPr>
-        <w:t xml:space="preserve"> : </w:t>
-      </w:r>
-      <w:r>
-        <w:rPr>
-          <w:lang w:val="fr-FR"/>
-        </w:rPr>
-        <w:t xml:space="preserve">L’utilisateur lance la simulation </w:t>
-      </w:r>
-    </w:p>
-    <w:p>
-      <w:pPr>
-        <w:rPr>
-          <w:lang w:val="fr-FR"/>
-        </w:rPr>
-      </w:pPr>
-      <w:r>
-        <w:rPr>
-          <w:u w:val="single"/>
-          <w:lang w:val="fr-FR"/>
-        </w:rPr>
-        <w:t>Pré conditions</w:t>
-      </w:r>
-      <w:r>
-        <w:rPr>
-          <w:lang w:val="fr-FR"/>
-        </w:rPr>
-        <w:t xml:space="preserve"> : </w:t>
-      </w:r>
-      <w:r>
-        <w:rPr>
-          <w:lang w:val="fr-FR"/>
-        </w:rPr>
-        <w:t>Avoir une carte valide</w:t>
-      </w:r>
-    </w:p>
-    <w:p>
-      <w:pPr>
-        <w:rPr>
-          <w:lang w:val="fr-FR"/>
-        </w:rPr>
-      </w:pPr>
-      <w:r>
-        <w:rPr>
-          <w:u w:val="single"/>
-          <w:lang w:val="fr-FR"/>
-        </w:rPr>
-        <w:t>Post conditions</w:t>
-      </w:r>
-      <w:r>
-        <w:rPr>
-          <w:lang w:val="fr-FR"/>
-        </w:rPr>
-        <w:t xml:space="preserve"> : </w:t>
-      </w:r>
-      <w:r>
-        <w:rPr>
-          <w:lang w:val="fr-FR"/>
-        </w:rPr>
-        <w:t>Lo</w:t>
-      </w:r>
-      <w:r>
-        <w:rPr>
-          <w:lang w:val="fr-FR"/>
-        </w:rPr>
-        <w:t>gs de la simulation disponibles</w:t>
-      </w:r>
-    </w:p>
-    <w:p>
-      <w:pPr>
-        <w:rPr>
-          <w:lang w:val="fr-FR"/>
-        </w:rPr>
-      </w:pPr>
-      <w:r>
-        <w:rPr>
-          <w:u w:val="single"/>
-          <w:lang w:val="fr-FR"/>
-        </w:rPr>
-        <w:t>Autres spécifications </w:t>
-      </w:r>
-      <w:r>
-        <w:rPr>
-          <w:lang w:val="fr-FR"/>
-        </w:rPr>
-        <w:t>:</w:t>
-      </w:r>
-      <w:r>
-        <w:rPr>
-          <w:lang w:val="fr-FR"/>
-        </w:rPr>
-        <w:t xml:space="preserve"> </w:t>
-      </w:r>
-      <w:r>
-        <w:rPr>
-          <w:lang w:val="fr-FR"/>
-        </w:rPr>
-        <w:t>Nécessité de pouvoir visualiser le déroulement de la simulation</w:t>
-      </w:r>
-    </w:p>
-    <w:p>
-      <w:pPr>
-        <w:rPr>
-          <w:lang w:val="fr-FR"/>
-        </w:rPr>
-      </w:pPr>
-    </w:p>
-    <w:p>
-      <w:pPr>
-        <w:pStyle w:val="Titre2"/>
-        <w:rPr>
-          <w:lang w:val="fr-FR"/>
-        </w:rPr>
-      </w:pPr>
-      <w:bookmarkStart w:id="6" w:name="_Toc408244064"/>
-      <w:r>
-        <w:rPr>
-          <w:lang w:val="fr-FR"/>
-        </w:rPr>
-        <w:t xml:space="preserve">UC1 : </w:t>
-      </w:r>
-      <w:r>
-        <w:rPr>
-          <w:lang w:val="fr-FR"/>
-        </w:rPr>
-        <w:t>Récupérer statistiques</w:t>
-      </w:r>
-      <w:bookmarkEnd w:id="6"/>
-    </w:p>
-    <w:p>
-      <w:pPr>
-        <w:rPr>
-          <w:lang w:val="fr-FR"/>
-        </w:rPr>
-      </w:pPr>
-      <w:r>
-        <w:rPr>
-          <w:u w:val="single"/>
-          <w:lang w:val="fr-FR"/>
-        </w:rPr>
-        <w:t>Résumé</w:t>
-      </w:r>
-      <w:r>
-        <w:rPr>
-          <w:lang w:val="fr-FR"/>
-        </w:rPr>
-        <w:t> : Permet à l’utilisateur de récupérer les données de la simulation une fois terminée</w:t>
-      </w:r>
-    </w:p>
-    <w:p>
-      <w:pPr>
-        <w:rPr>
-          <w:lang w:val="fr-FR"/>
-        </w:rPr>
-      </w:pPr>
-      <w:r>
-        <w:rPr>
-          <w:u w:val="single"/>
-          <w:lang w:val="fr-FR"/>
-        </w:rPr>
-        <w:t>Acteurs</w:t>
-      </w:r>
-      <w:r>
-        <w:rPr>
-          <w:lang w:val="fr-FR"/>
-        </w:rPr>
-        <w:t> : Utilisateur du logiciel</w:t>
-      </w:r>
-    </w:p>
-    <w:p>
-      <w:pPr>
-        <w:rPr>
-          <w:lang w:val="fr-FR"/>
-        </w:rPr>
-      </w:pPr>
-      <w:r>
-        <w:rPr>
-          <w:u w:val="single"/>
-          <w:lang w:val="fr-FR"/>
-        </w:rPr>
-        <w:t>Description des scénarios</w:t>
-      </w:r>
-      <w:r>
-        <w:rPr>
-          <w:lang w:val="fr-FR"/>
-        </w:rPr>
-        <w:t> : L’utilisateur récupère les données (temps total, distance totale parcourue par les robots) une fois la simulation terminée</w:t>
-      </w:r>
-    </w:p>
-    <w:p>
-      <w:pPr>
-        <w:rPr>
-          <w:lang w:val="fr-FR"/>
-        </w:rPr>
-      </w:pPr>
-      <w:r>
-        <w:rPr>
-          <w:u w:val="single"/>
-          <w:lang w:val="fr-FR"/>
-        </w:rPr>
-        <w:t>Pré conditions </w:t>
-      </w:r>
-      <w:r>
-        <w:rPr>
-          <w:lang w:val="fr-FR"/>
-        </w:rPr>
-        <w:t>:</w:t>
-      </w:r>
-      <w:r>
-        <w:rPr>
-          <w:lang w:val="fr-FR"/>
-        </w:rPr>
-        <w:t xml:space="preserve"> Simulation terminée</w:t>
-      </w:r>
-    </w:p>
-    <w:p>
-      <w:pPr>
-        <w:rPr>
-          <w:lang w:val="fr-FR"/>
-        </w:rPr>
-      </w:pPr>
-      <w:r>
-        <w:rPr>
-          <w:u w:val="single"/>
-          <w:lang w:val="fr-FR"/>
-        </w:rPr>
-        <w:t>Post conditions</w:t>
-      </w:r>
-      <w:r>
-        <w:rPr>
-          <w:lang w:val="fr-FR"/>
-        </w:rPr>
-        <w:t> : Données de la simulation visibles</w:t>
-      </w:r>
-    </w:p>
-    <w:p>
-      <w:pPr>
-        <w:rPr>
-          <w:lang w:val="fr-FR"/>
-        </w:rPr>
-      </w:pPr>
-    </w:p>
-    <w:p>
-      <w:pPr>
-        <w:pStyle w:val="Titre2"/>
-        <w:rPr>
-          <w:lang w:val="fr-FR"/>
-        </w:rPr>
-      </w:pPr>
-      <w:bookmarkStart w:id="7" w:name="_Toc408244065"/>
-      <w:r>
-        <w:rPr>
-          <w:lang w:val="fr-FR"/>
-        </w:rPr>
-        <w:t xml:space="preserve">UC2 : </w:t>
-      </w:r>
-      <w:r>
-        <w:rPr>
-          <w:lang w:val="fr-FR"/>
-        </w:rPr>
-        <w:t>Importer c</w:t>
-      </w:r>
-      <w:r>
-        <w:rPr>
-          <w:lang w:val="fr-FR"/>
-        </w:rPr>
-        <w:t>arte</w:t>
-      </w:r>
-      <w:bookmarkEnd w:id="7"/>
-    </w:p>
-    <w:p>
-      <w:pPr>
-        <w:rPr>
-          <w:lang w:val="fr-FR"/>
-        </w:rPr>
-      </w:pPr>
-      <w:r>
-        <w:rPr>
-          <w:u w:val="single"/>
-          <w:lang w:val="fr-FR"/>
-        </w:rPr>
-        <w:t>Résumé</w:t>
-      </w:r>
-      <w:r>
-        <w:rPr>
-          <w:lang w:val="fr-FR"/>
-        </w:rPr>
-        <w:t> :</w:t>
-      </w:r>
-      <w:r>
-        <w:rPr>
-          <w:lang w:val="fr-FR"/>
-        </w:rPr>
-        <w:t xml:space="preserve"> Permet à l’utilisateur d’importer une carte existante dans le logiciel</w:t>
+        <w:t xml:space="preserve"> Permet à l’utilisateur d’importer une </w:t>
+      </w:r>
+      <w:r>
+        <w:rPr>
+          <w:lang w:val="fr-FR"/>
+        </w:rPr>
+        <w:t>nouvelle carte</w:t>
+      </w:r>
+      <w:r>
+        <w:rPr>
+          <w:lang w:val="fr-FR"/>
+        </w:rPr>
+        <w:t xml:space="preserve"> dans le logiciel</w:t>
       </w:r>
     </w:p>
     <w:p>
@@ -2633,7 +2643,13 @@
         <w:rPr>
           <w:lang w:val="fr-FR"/>
         </w:rPr>
-        <w:t xml:space="preserve"> Carte chargée et visible sur l’interface</w:t>
+        <w:t xml:space="preserve"> Carte chargée et visible </w:t>
+      </w:r>
+      <w:r>
+        <w:rPr>
+          <w:lang w:val="fr-FR"/>
+        </w:rPr>
+        <w:t>dans la liste des cartes disponibles</w:t>
       </w:r>
     </w:p>
     <w:p>
@@ -2657,13 +2673,219 @@
           <w:lang w:val="fr-FR"/>
         </w:rPr>
       </w:pPr>
-      <w:bookmarkStart w:id="8" w:name="_Toc408244066"/>
+      <w:bookmarkStart w:id="7" w:name="_Toc408577529"/>
       <w:r>
         <w:rPr>
           <w:lang w:val="fr-FR"/>
         </w:rPr>
         <w:t>UC3 : Positionner robots</w:t>
       </w:r>
+      <w:bookmarkEnd w:id="7"/>
+    </w:p>
+    <w:p>
+      <w:pPr>
+        <w:rPr>
+          <w:lang w:val="fr-FR"/>
+        </w:rPr>
+      </w:pPr>
+      <w:r>
+        <w:rPr>
+          <w:u w:val="single"/>
+          <w:lang w:val="fr-FR"/>
+        </w:rPr>
+        <w:t>Résumé</w:t>
+      </w:r>
+      <w:r>
+        <w:rPr>
+          <w:lang w:val="fr-FR"/>
+        </w:rPr>
+        <w:t> : Permet à l’utilisateur de positionner des robots pompiers existants sur la carte pour une simulation</w:t>
+      </w:r>
+    </w:p>
+    <w:p>
+      <w:pPr>
+        <w:rPr>
+          <w:lang w:val="fr-FR"/>
+        </w:rPr>
+      </w:pPr>
+      <w:r>
+        <w:rPr>
+          <w:u w:val="single"/>
+          <w:lang w:val="fr-FR"/>
+        </w:rPr>
+        <w:t>Acteurs</w:t>
+      </w:r>
+      <w:r>
+        <w:rPr>
+          <w:lang w:val="fr-FR"/>
+        </w:rPr>
+        <w:t> : Utilisateur du logiciel</w:t>
+      </w:r>
+    </w:p>
+    <w:p>
+      <w:pPr>
+        <w:rPr>
+          <w:lang w:val="fr-FR"/>
+        </w:rPr>
+      </w:pPr>
+      <w:r>
+        <w:rPr>
+          <w:u w:val="single"/>
+          <w:lang w:val="fr-FR"/>
+        </w:rPr>
+        <w:t>Description des scénarios</w:t>
+      </w:r>
+      <w:r>
+        <w:rPr>
+          <w:lang w:val="fr-FR"/>
+        </w:rPr>
+        <w:t> : L’utilisateur choisit un ou plusieurs robots pompiers déjà existants et les place sur la carte pour une simulation</w:t>
+      </w:r>
+    </w:p>
+    <w:p>
+      <w:pPr>
+        <w:rPr>
+          <w:lang w:val="fr-FR"/>
+        </w:rPr>
+      </w:pPr>
+      <w:r>
+        <w:rPr>
+          <w:u w:val="single"/>
+          <w:lang w:val="fr-FR"/>
+        </w:rPr>
+        <w:t>Pré conditions</w:t>
+      </w:r>
+      <w:r>
+        <w:rPr>
+          <w:lang w:val="fr-FR"/>
+        </w:rPr>
+        <w:t xml:space="preserve"> : </w:t>
+      </w:r>
+    </w:p>
+    <w:p>
+      <w:pPr>
+        <w:pStyle w:val="Paragraphedeliste"/>
+        <w:numPr>
+          <w:ilvl w:val="0"/>
+          <w:numId w:val="45"/>
+        </w:numPr>
+        <w:rPr>
+          <w:lang w:val="fr-FR"/>
+        </w:rPr>
+      </w:pPr>
+      <w:r>
+        <w:rPr>
+          <w:lang w:val="fr-FR"/>
+        </w:rPr>
+        <w:t>Liste des robots existants non vide</w:t>
+      </w:r>
+    </w:p>
+    <w:p>
+      <w:pPr>
+        <w:pStyle w:val="Paragraphedeliste"/>
+        <w:numPr>
+          <w:ilvl w:val="0"/>
+          <w:numId w:val="45"/>
+        </w:numPr>
+        <w:rPr>
+          <w:lang w:val="fr-FR"/>
+        </w:rPr>
+      </w:pPr>
+      <w:r>
+        <w:rPr>
+          <w:lang w:val="fr-FR"/>
+        </w:rPr>
+        <w:t>Carte valide</w:t>
+      </w:r>
+    </w:p>
+    <w:p>
+      <w:pPr>
+        <w:rPr>
+          <w:lang w:val="fr-FR"/>
+        </w:rPr>
+      </w:pPr>
+      <w:r>
+        <w:rPr>
+          <w:u w:val="single"/>
+          <w:lang w:val="fr-FR"/>
+        </w:rPr>
+        <w:t>Post conditions</w:t>
+      </w:r>
+      <w:r>
+        <w:rPr>
+          <w:lang w:val="fr-FR"/>
+        </w:rPr>
+        <w:t xml:space="preserve"> : </w:t>
+      </w:r>
+    </w:p>
+    <w:p>
+      <w:pPr>
+        <w:pStyle w:val="Paragraphedeliste"/>
+        <w:numPr>
+          <w:ilvl w:val="0"/>
+          <w:numId w:val="45"/>
+        </w:numPr>
+        <w:rPr>
+          <w:lang w:val="fr-FR"/>
+        </w:rPr>
+      </w:pPr>
+      <w:r>
+        <w:rPr>
+          <w:lang w:val="fr-FR"/>
+        </w:rPr>
+        <w:t>E</w:t>
+      </w:r>
+      <w:r>
+        <w:rPr>
+          <w:lang w:val="fr-FR"/>
+        </w:rPr>
+        <w:t>mplacement sur la carte valide</w:t>
+      </w:r>
+      <w:r>
+        <w:rPr>
+          <w:lang w:val="fr-FR"/>
+        </w:rPr>
+        <w:t xml:space="preserve"> (coordonnées OK et case inoccupée)</w:t>
+      </w:r>
+    </w:p>
+    <w:p>
+      <w:pPr>
+        <w:pStyle w:val="Paragraphedeliste"/>
+        <w:numPr>
+          <w:ilvl w:val="0"/>
+          <w:numId w:val="45"/>
+        </w:numPr>
+        <w:rPr>
+          <w:lang w:val="fr-FR"/>
+        </w:rPr>
+      </w:pPr>
+      <w:r>
+        <w:rPr>
+          <w:lang w:val="fr-FR"/>
+        </w:rPr>
+        <w:t>R</w:t>
+      </w:r>
+      <w:r>
+        <w:rPr>
+          <w:lang w:val="fr-FR"/>
+        </w:rPr>
+        <w:t>obot visible sur la carte</w:t>
+      </w:r>
+    </w:p>
+    <w:p>
+      <w:pPr>
+        <w:pStyle w:val="Titre2"/>
+        <w:rPr>
+          <w:lang w:val="fr-FR"/>
+        </w:rPr>
+      </w:pPr>
+      <w:bookmarkStart w:id="8" w:name="_Toc408577530"/>
+      <w:r>
+        <w:rPr>
+          <w:lang w:val="fr-FR"/>
+        </w:rPr>
+        <w:t>UC4 : Positionner incendies</w:t>
+      </w:r>
       <w:bookmarkEnd w:id="8"/>
     </w:p>
     <w:p>
@@ -2672,6 +2894,141 @@
           <w:lang w:val="fr-FR"/>
         </w:rPr>
       </w:pPr>
+      <w:r>
+        <w:rPr>
+          <w:u w:val="single"/>
+          <w:lang w:val="fr-FR"/>
+        </w:rPr>
+        <w:t>Résumé</w:t>
+      </w:r>
+      <w:r>
+        <w:rPr>
+          <w:lang w:val="fr-FR"/>
+        </w:rPr>
+        <w:t> : Permet à l’utilisateur de positionner des incendies sur la carte pour une simulation</w:t>
+      </w:r>
+    </w:p>
+    <w:p>
+      <w:pPr>
+        <w:rPr>
+          <w:lang w:val="fr-FR"/>
+        </w:rPr>
+      </w:pPr>
+      <w:r>
+        <w:rPr>
+          <w:u w:val="single"/>
+          <w:lang w:val="fr-FR"/>
+        </w:rPr>
+        <w:t>Acteurs</w:t>
+      </w:r>
+      <w:r>
+        <w:rPr>
+          <w:lang w:val="fr-FR"/>
+        </w:rPr>
+        <w:t> : Utilisateur du logiciel</w:t>
+      </w:r>
+    </w:p>
+    <w:p>
+      <w:pPr>
+        <w:rPr>
+          <w:lang w:val="fr-FR"/>
+        </w:rPr>
+      </w:pPr>
+      <w:r>
+        <w:rPr>
+          <w:u w:val="single"/>
+          <w:lang w:val="fr-FR"/>
+        </w:rPr>
+        <w:t>Description des scénarios</w:t>
+      </w:r>
+      <w:r>
+        <w:rPr>
+          <w:lang w:val="fr-FR"/>
+        </w:rPr>
+        <w:t> : L’utilisateur place un ou plusieurs incendies sur la carte pour une simulation</w:t>
+      </w:r>
+    </w:p>
+    <w:p>
+      <w:pPr>
+        <w:rPr>
+          <w:lang w:val="fr-FR"/>
+        </w:rPr>
+      </w:pPr>
+      <w:r>
+        <w:rPr>
+          <w:u w:val="single"/>
+          <w:lang w:val="fr-FR"/>
+        </w:rPr>
+        <w:t>Pré conditions</w:t>
+      </w:r>
+      <w:r>
+        <w:rPr>
+          <w:lang w:val="fr-FR"/>
+        </w:rPr>
+        <w:t> : Carte valide</w:t>
+      </w:r>
+    </w:p>
+    <w:p>
+      <w:pPr>
+        <w:rPr>
+          <w:lang w:val="fr-FR"/>
+        </w:rPr>
+      </w:pPr>
+      <w:r>
+        <w:rPr>
+          <w:u w:val="single"/>
+          <w:lang w:val="fr-FR"/>
+        </w:rPr>
+        <w:t>Post conditions</w:t>
+      </w:r>
+      <w:r>
+        <w:rPr>
+          <w:lang w:val="fr-FR"/>
+        </w:rPr>
+        <w:t xml:space="preserve"> : </w:t>
+      </w:r>
+    </w:p>
+    <w:p>
+      <w:pPr>
+        <w:pStyle w:val="Paragraphedeliste"/>
+        <w:numPr>
+          <w:ilvl w:val="0"/>
+          <w:numId w:val="45"/>
+        </w:numPr>
+        <w:rPr>
+          <w:lang w:val="fr-FR"/>
+        </w:rPr>
+      </w:pPr>
+      <w:r>
+        <w:rPr>
+          <w:lang w:val="fr-FR"/>
+        </w:rPr>
+        <w:t>Emplacement sur la carte valide</w:t>
+      </w:r>
+      <w:r>
+        <w:rPr>
+          <w:lang w:val="fr-FR"/>
+        </w:rPr>
+        <w:t xml:space="preserve"> (coordonnées OK et case inoccupée)</w:t>
+      </w:r>
+    </w:p>
+    <w:p>
+      <w:pPr>
+        <w:pStyle w:val="Paragraphedeliste"/>
+        <w:numPr>
+          <w:ilvl w:val="0"/>
+          <w:numId w:val="45"/>
+        </w:numPr>
+        <w:rPr>
+          <w:lang w:val="fr-FR"/>
+        </w:rPr>
+      </w:pPr>
+      <w:r>
+        <w:rPr>
+          <w:lang w:val="fr-FR"/>
+        </w:rPr>
+        <w:t>Incendie visible sur la carte</w:t>
+      </w:r>
     </w:p>
     <w:p>
       <w:pPr>
@@ -2680,12 +3037,18 @@
           <w:lang w:val="fr-FR"/>
         </w:rPr>
       </w:pPr>
-      <w:bookmarkStart w:id="9" w:name="_Toc408244067"/>
-      <w:r>
-        <w:rPr>
-          <w:lang w:val="fr-FR"/>
-        </w:rPr>
-        <w:t>UC4 : Positionner incendies</w:t>
+      <w:bookmarkStart w:id="9" w:name="_Toc408577531"/>
+      <w:r>
+        <w:rPr>
+          <w:lang w:val="fr-FR"/>
+        </w:rPr>
+        <w:t xml:space="preserve">UC5 : </w:t>
+      </w:r>
+      <w:r>
+        <w:rPr>
+          <w:lang w:val="fr-FR"/>
+        </w:rPr>
+        <w:t>Ajouter nouveau type de robot</w:t>
       </w:r>
       <w:bookmarkEnd w:id="9"/>
     </w:p>
@@ -2695,6 +3058,105 @@
           <w:lang w:val="fr-FR"/>
         </w:rPr>
       </w:pPr>
+      <w:r>
+        <w:rPr>
+          <w:u w:val="single"/>
+          <w:lang w:val="fr-FR"/>
+        </w:rPr>
+        <w:t>Résumé</w:t>
+      </w:r>
+      <w:r>
+        <w:rPr>
+          <w:lang w:val="fr-FR"/>
+        </w:rPr>
+        <w:t> : Permet à l’utilisateur de créer un nouveau type de robot pompier</w:t>
+      </w:r>
+      <w:r>
+        <w:rPr>
+          <w:lang w:val="fr-FR"/>
+        </w:rPr>
+        <w:t xml:space="preserve"> (saisir une capacité en eau, type de déplacement et autonomie) </w:t>
+      </w:r>
+    </w:p>
+    <w:p>
+      <w:pPr>
+        <w:rPr>
+          <w:lang w:val="fr-FR"/>
+        </w:rPr>
+      </w:pPr>
+      <w:r>
+        <w:rPr>
+          <w:u w:val="single"/>
+          <w:lang w:val="fr-FR"/>
+        </w:rPr>
+        <w:t>Acteurs</w:t>
+      </w:r>
+      <w:r>
+        <w:rPr>
+          <w:lang w:val="fr-FR"/>
+        </w:rPr>
+        <w:t> : Utilisateur du logiciel</w:t>
+      </w:r>
+    </w:p>
+    <w:p>
+      <w:pPr>
+        <w:rPr>
+          <w:lang w:val="fr-FR"/>
+        </w:rPr>
+      </w:pPr>
+      <w:r>
+        <w:rPr>
+          <w:u w:val="single"/>
+          <w:lang w:val="fr-FR"/>
+        </w:rPr>
+        <w:t>Description des scénarios </w:t>
+      </w:r>
+      <w:r>
+        <w:rPr>
+          <w:lang w:val="fr-FR"/>
+        </w:rPr>
+        <w:t xml:space="preserve">: L’utilisateur créé un nouveau type de robot </w:t>
+      </w:r>
+    </w:p>
+    <w:p>
+      <w:pPr>
+        <w:rPr>
+          <w:lang w:val="fr-FR"/>
+        </w:rPr>
+      </w:pPr>
+      <w:r>
+        <w:rPr>
+          <w:u w:val="single"/>
+          <w:lang w:val="fr-FR"/>
+        </w:rPr>
+        <w:t>Pré conditions</w:t>
+      </w:r>
+      <w:r>
+        <w:rPr>
+          <w:lang w:val="fr-FR"/>
+        </w:rPr>
+        <w:t xml:space="preserve"> : </w:t>
+      </w:r>
+    </w:p>
+    <w:p>
+      <w:pPr>
+        <w:rPr>
+          <w:lang w:val="fr-FR"/>
+        </w:rPr>
+      </w:pPr>
+      <w:r>
+        <w:rPr>
+          <w:u w:val="single"/>
+          <w:lang w:val="fr-FR"/>
+        </w:rPr>
+        <w:t>Post conditions</w:t>
+      </w:r>
+      <w:r>
+        <w:rPr>
+          <w:lang w:val="fr-FR"/>
+        </w:rPr>
+        <w:t> : nouveau type de robot créé</w:t>
+      </w:r>
     </w:p>
     <w:p>
       <w:pPr>
@@ -2703,18 +3165,12 @@
           <w:lang w:val="fr-FR"/>
         </w:rPr>
       </w:pPr>
-      <w:bookmarkStart w:id="10" w:name="_Toc408244068"/>
-      <w:r>
-        <w:rPr>
-          <w:lang w:val="fr-FR"/>
-        </w:rPr>
-        <w:t xml:space="preserve">UC5 : </w:t>
-      </w:r>
-      <w:r>
-        <w:rPr>
-          <w:lang w:val="fr-FR"/>
-        </w:rPr>
-        <w:t>Ajouter nouveau type de robot</w:t>
+      <w:bookmarkStart w:id="10" w:name="_Toc408577532"/>
+      <w:r>
+        <w:rPr>
+          <w:lang w:val="fr-FR"/>
+        </w:rPr>
+        <w:t>UC6 : Visualiser simulation</w:t>
       </w:r>
       <w:bookmarkEnd w:id="10"/>
     </w:p>
@@ -2724,6 +3180,106 @@
           <w:lang w:val="fr-FR"/>
         </w:rPr>
       </w:pPr>
+      <w:r>
+        <w:rPr>
+          <w:u w:val="single"/>
+          <w:lang w:val="fr-FR"/>
+        </w:rPr>
+        <w:t>Résumé</w:t>
+      </w:r>
+      <w:r>
+        <w:rPr>
+          <w:lang w:val="fr-FR"/>
+        </w:rPr>
+        <w:t> : Permet à l’utilisateur de visualiser la simulation</w:t>
+      </w:r>
+    </w:p>
+    <w:p>
+      <w:pPr>
+        <w:rPr>
+          <w:lang w:val="fr-FR"/>
+        </w:rPr>
+      </w:pPr>
+      <w:r>
+        <w:rPr>
+          <w:u w:val="single"/>
+          <w:lang w:val="fr-FR"/>
+        </w:rPr>
+        <w:t>Acteurs</w:t>
+      </w:r>
+      <w:r>
+        <w:rPr>
+          <w:lang w:val="fr-FR"/>
+        </w:rPr>
+        <w:t> : Utilisateur du logiciel</w:t>
+      </w:r>
+    </w:p>
+    <w:p>
+      <w:pPr>
+        <w:rPr>
+          <w:lang w:val="fr-FR"/>
+        </w:rPr>
+      </w:pPr>
+      <w:r>
+        <w:rPr>
+          <w:u w:val="single"/>
+          <w:lang w:val="fr-FR"/>
+        </w:rPr>
+        <w:t>Description des scénarios</w:t>
+      </w:r>
+      <w:r>
+        <w:rPr>
+          <w:lang w:val="fr-FR"/>
+        </w:rPr>
+        <w:t xml:space="preserve"> : L’utilisateur peut suivre le déroulement de la simulation </w:t>
+      </w:r>
+    </w:p>
+    <w:p>
+      <w:pPr>
+        <w:rPr>
+          <w:lang w:val="fr-FR"/>
+        </w:rPr>
+      </w:pPr>
+      <w:r>
+        <w:rPr>
+          <w:u w:val="single"/>
+          <w:lang w:val="fr-FR"/>
+        </w:rPr>
+        <w:t>Pré conditions</w:t>
+      </w:r>
+      <w:r>
+        <w:rPr>
+          <w:lang w:val="fr-FR"/>
+        </w:rPr>
+        <w:t> : Simulation lancée</w:t>
+      </w:r>
+    </w:p>
+    <w:p>
+      <w:pPr>
+        <w:rPr>
+          <w:lang w:val="fr-FR"/>
+        </w:rPr>
+      </w:pPr>
+      <w:r>
+        <w:rPr>
+          <w:u w:val="single"/>
+          <w:lang w:val="fr-FR"/>
+        </w:rPr>
+        <w:t>Post conditions </w:t>
+      </w:r>
+      <w:r>
+        <w:rPr>
+          <w:lang w:val="fr-FR"/>
+        </w:rPr>
+        <w:t>: Simulation visible</w:t>
+      </w:r>
+    </w:p>
+    <w:p>
+      <w:pPr>
+        <w:rPr>
+          <w:lang w:val="fr-FR"/>
+        </w:rPr>
+      </w:pPr>
     </w:p>
     <w:p>
       <w:pPr>
@@ -2732,12 +3288,18 @@
           <w:lang w:val="fr-FR"/>
         </w:rPr>
       </w:pPr>
-      <w:bookmarkStart w:id="11" w:name="_Toc408244069"/>
-      <w:r>
-        <w:rPr>
-          <w:lang w:val="fr-FR"/>
-        </w:rPr>
-        <w:t>UC6 : Visualiser simulation</w:t>
+      <w:r>
+        <w:rPr>
+          <w:lang w:val="fr-FR"/>
+        </w:rPr>
+        <w:t xml:space="preserve"> </w:t>
+      </w:r>
+      <w:bookmarkStart w:id="11" w:name="_Toc408577533"/>
+      <w:r>
+        <w:rPr>
+          <w:lang w:val="fr-FR"/>
+        </w:rPr>
+        <w:t>UC7 : Visualiser carte</w:t>
       </w:r>
       <w:bookmarkEnd w:id="11"/>
     </w:p>
@@ -2747,6 +3309,106 @@
           <w:lang w:val="fr-FR"/>
         </w:rPr>
       </w:pPr>
+      <w:r>
+        <w:rPr>
+          <w:u w:val="single"/>
+          <w:lang w:val="fr-FR"/>
+        </w:rPr>
+        <w:t>Résumé</w:t>
+      </w:r>
+      <w:r>
+        <w:rPr>
+          <w:lang w:val="fr-FR"/>
+        </w:rPr>
+        <w:t> : Permet à l’utilisateur de visualiser la carte</w:t>
+      </w:r>
+    </w:p>
+    <w:p>
+      <w:pPr>
+        <w:rPr>
+          <w:lang w:val="fr-FR"/>
+        </w:rPr>
+      </w:pPr>
+      <w:r>
+        <w:rPr>
+          <w:u w:val="single"/>
+          <w:lang w:val="fr-FR"/>
+        </w:rPr>
+        <w:t>Acteurs</w:t>
+      </w:r>
+      <w:r>
+        <w:rPr>
+          <w:lang w:val="fr-FR"/>
+        </w:rPr>
+        <w:t> : Utilisateur du logiciel</w:t>
+      </w:r>
+    </w:p>
+    <w:p>
+      <w:pPr>
+        <w:rPr>
+          <w:lang w:val="fr-FR"/>
+        </w:rPr>
+      </w:pPr>
+      <w:r>
+        <w:rPr>
+          <w:u w:val="single"/>
+          <w:lang w:val="fr-FR"/>
+        </w:rPr>
+        <w:t>Description des scénarios</w:t>
+      </w:r>
+      <w:r>
+        <w:rPr>
+          <w:lang w:val="fr-FR"/>
+        </w:rPr>
+        <w:t xml:space="preserve"> : L’utilisateur voit la carte </w:t>
+      </w:r>
+    </w:p>
+    <w:p>
+      <w:pPr>
+        <w:rPr>
+          <w:lang w:val="fr-FR"/>
+        </w:rPr>
+      </w:pPr>
+      <w:r>
+        <w:rPr>
+          <w:u w:val="single"/>
+          <w:lang w:val="fr-FR"/>
+        </w:rPr>
+        <w:t>Pré conditions</w:t>
+      </w:r>
+      <w:r>
+        <w:rPr>
+          <w:lang w:val="fr-FR"/>
+        </w:rPr>
+        <w:t xml:space="preserve"> : </w:t>
+      </w:r>
+    </w:p>
+    <w:p>
+      <w:pPr>
+        <w:rPr>
+          <w:lang w:val="fr-FR"/>
+        </w:rPr>
+      </w:pPr>
+      <w:r>
+        <w:rPr>
+          <w:u w:val="single"/>
+          <w:lang w:val="fr-FR"/>
+        </w:rPr>
+        <w:t>Post conditions</w:t>
+      </w:r>
+      <w:r>
+        <w:rPr>
+          <w:lang w:val="fr-FR"/>
+        </w:rPr>
+        <w:t> : Carte visible</w:t>
+      </w:r>
+    </w:p>
+    <w:p>
+      <w:pPr>
+        <w:rPr>
+          <w:lang w:val="fr-FR"/>
+        </w:rPr>
+      </w:pPr>
     </w:p>
     <w:p>
       <w:pPr>
@@ -2755,20 +3417,696 @@
           <w:lang w:val="fr-FR"/>
         </w:rPr>
       </w:pPr>
+      <w:bookmarkStart w:id="12" w:name="_Toc408577534"/>
+      <w:r>
+        <w:rPr>
+          <w:lang w:val="fr-FR"/>
+        </w:rPr>
+        <w:lastRenderedPageBreak/>
+        <w:t>UC8 : Mettre en pause simulation</w:t>
+      </w:r>
+      <w:bookmarkEnd w:id="12"/>
+    </w:p>
+    <w:p>
+      <w:pPr>
+        <w:rPr>
+          <w:lang w:val="fr-FR"/>
+        </w:rPr>
+      </w:pPr>
+      <w:r>
+        <w:rPr>
+          <w:u w:val="single"/>
+          <w:lang w:val="fr-FR"/>
+        </w:rPr>
+        <w:t>Résumé</w:t>
+      </w:r>
+      <w:r>
+        <w:rPr>
+          <w:lang w:val="fr-FR"/>
+        </w:rPr>
+        <w:t> : Permet à l’utilisateur de mettre la simulation en cours en pause</w:t>
+      </w:r>
+    </w:p>
+    <w:p>
+      <w:pPr>
+        <w:rPr>
+          <w:lang w:val="fr-FR"/>
+        </w:rPr>
+      </w:pPr>
+      <w:r>
+        <w:rPr>
+          <w:u w:val="single"/>
+          <w:lang w:val="fr-FR"/>
+        </w:rPr>
+        <w:t>Acteurs</w:t>
+      </w:r>
+      <w:r>
+        <w:rPr>
+          <w:lang w:val="fr-FR"/>
+        </w:rPr>
+        <w:t> : Utilisateur du logiciel</w:t>
+      </w:r>
+    </w:p>
+    <w:p>
+      <w:pPr>
+        <w:rPr>
+          <w:lang w:val="fr-FR"/>
+        </w:rPr>
+      </w:pPr>
+      <w:r>
+        <w:rPr>
+          <w:u w:val="single"/>
+          <w:lang w:val="fr-FR"/>
+        </w:rPr>
+        <w:t>Description des scénarios</w:t>
+      </w:r>
+      <w:r>
+        <w:rPr>
+          <w:lang w:val="fr-FR"/>
+        </w:rPr>
+        <w:t> : L’utilisateur peut suivre le déroulement de la simulation et la mettre en pause</w:t>
+      </w:r>
+      <w:r>
+        <w:rPr>
+          <w:lang w:val="fr-FR"/>
+        </w:rPr>
+        <w:t xml:space="preserve"> pour la relancer plus tard</w:t>
+      </w:r>
+    </w:p>
+    <w:p>
+      <w:pPr>
+        <w:rPr>
+          <w:lang w:val="fr-FR"/>
+        </w:rPr>
+      </w:pPr>
+      <w:r>
+        <w:rPr>
+          <w:u w:val="single"/>
+          <w:lang w:val="fr-FR"/>
+        </w:rPr>
+        <w:t>Pré conditions</w:t>
+      </w:r>
+      <w:r>
+        <w:rPr>
+          <w:lang w:val="fr-FR"/>
+        </w:rPr>
+        <w:t> : Simulation lancée</w:t>
+      </w:r>
+    </w:p>
+    <w:p>
+      <w:pPr>
+        <w:rPr>
+          <w:lang w:val="fr-FR"/>
+        </w:rPr>
+      </w:pPr>
+      <w:r>
+        <w:rPr>
+          <w:u w:val="single"/>
+          <w:lang w:val="fr-FR"/>
+        </w:rPr>
+        <w:t>Post conditions</w:t>
+      </w:r>
+      <w:r>
+        <w:rPr>
+          <w:lang w:val="fr-FR"/>
+        </w:rPr>
+        <w:t> : Simulation en pause</w:t>
+      </w:r>
+    </w:p>
+    <w:p>
+      <w:pPr>
+        <w:rPr>
+          <w:lang w:val="fr-FR"/>
+        </w:rPr>
+      </w:pPr>
+    </w:p>
+    <w:p>
+      <w:pPr>
+        <w:pStyle w:val="Titre2"/>
+        <w:rPr>
+          <w:lang w:val="fr-FR"/>
+        </w:rPr>
+      </w:pPr>
+      <w:bookmarkStart w:id="13" w:name="_Toc408577535"/>
+      <w:r>
+        <w:rPr>
+          <w:lang w:val="fr-FR"/>
+        </w:rPr>
+        <w:t>UC9 : Accélérer simulation</w:t>
+      </w:r>
+      <w:bookmarkEnd w:id="13"/>
+    </w:p>
+    <w:p>
+      <w:pPr>
+        <w:rPr>
+          <w:lang w:val="fr-FR"/>
+        </w:rPr>
+      </w:pPr>
+      <w:r>
+        <w:rPr>
+          <w:u w:val="single"/>
+          <w:lang w:val="fr-FR"/>
+        </w:rPr>
+        <w:t>Résumé</w:t>
+      </w:r>
+      <w:r>
+        <w:rPr>
+          <w:lang w:val="fr-FR"/>
+        </w:rPr>
+        <w:t> : Permet à l’utilisateur d’</w:t>
+      </w:r>
+      <w:r>
+        <w:rPr>
+          <w:lang w:val="fr-FR"/>
+        </w:rPr>
+        <w:t>accélérer</w:t>
+      </w:r>
+      <w:r>
+        <w:rPr>
+          <w:lang w:val="fr-FR"/>
+        </w:rPr>
+        <w:t xml:space="preserve"> le déroulement de la simulation en cours</w:t>
+      </w:r>
+    </w:p>
+    <w:p>
+      <w:pPr>
+        <w:rPr>
+          <w:lang w:val="fr-FR"/>
+        </w:rPr>
+      </w:pPr>
+      <w:r>
+        <w:rPr>
+          <w:u w:val="single"/>
+          <w:lang w:val="fr-FR"/>
+        </w:rPr>
+        <w:t>Acteurs</w:t>
+      </w:r>
+      <w:r>
+        <w:rPr>
+          <w:lang w:val="fr-FR"/>
+        </w:rPr>
+        <w:t> : Utilisateur du logiciel</w:t>
+      </w:r>
+    </w:p>
+    <w:p>
+      <w:pPr>
+        <w:rPr>
+          <w:lang w:val="fr-FR"/>
+        </w:rPr>
+      </w:pPr>
+      <w:r>
+        <w:rPr>
+          <w:u w:val="single"/>
+          <w:lang w:val="fr-FR"/>
+        </w:rPr>
+        <w:t>Description des scénarios</w:t>
+      </w:r>
+      <w:r>
+        <w:rPr>
+          <w:lang w:val="fr-FR"/>
+        </w:rPr>
+        <w:t xml:space="preserve"> : L’utilisateur </w:t>
+      </w:r>
+      <w:r>
+        <w:rPr>
+          <w:lang w:val="fr-FR"/>
+        </w:rPr>
+        <w:t>peut accélérer le déroulement de la simulation</w:t>
+      </w:r>
+      <w:r>
+        <w:rPr>
+          <w:lang w:val="fr-FR"/>
+        </w:rPr>
+        <w:t xml:space="preserve"> et la remettre à vitesse normale par la suite</w:t>
+      </w:r>
+    </w:p>
+    <w:p>
+      <w:pPr>
+        <w:rPr>
+          <w:lang w:val="fr-FR"/>
+        </w:rPr>
+      </w:pPr>
+      <w:r>
+        <w:rPr>
+          <w:u w:val="single"/>
+          <w:lang w:val="fr-FR"/>
+        </w:rPr>
+        <w:t>Pré conditions</w:t>
+      </w:r>
+      <w:r>
+        <w:rPr>
+          <w:lang w:val="fr-FR"/>
+        </w:rPr>
+        <w:t> : Simulation lancée</w:t>
+      </w:r>
+    </w:p>
+    <w:p>
+      <w:pPr>
+        <w:rPr>
+          <w:lang w:val="fr-FR"/>
+        </w:rPr>
+      </w:pPr>
+      <w:r>
+        <w:rPr>
+          <w:u w:val="single"/>
+          <w:lang w:val="fr-FR"/>
+        </w:rPr>
+        <w:t>Post conditions</w:t>
+      </w:r>
+      <w:r>
+        <w:rPr>
+          <w:lang w:val="fr-FR"/>
+        </w:rPr>
+        <w:t xml:space="preserve"> : Simulation </w:t>
+      </w:r>
+      <w:r>
+        <w:rPr>
+          <w:lang w:val="fr-FR"/>
+        </w:rPr>
+        <w:t>accélérée</w:t>
+      </w:r>
+    </w:p>
+    <w:p>
+      <w:pPr>
+        <w:rPr>
+          <w:lang w:val="fr-FR"/>
+        </w:rPr>
+      </w:pPr>
+    </w:p>
+    <w:p>
+      <w:pPr>
+        <w:pStyle w:val="Titre2"/>
+        <w:rPr>
+          <w:lang w:val="fr-FR"/>
+        </w:rPr>
+      </w:pPr>
+      <w:bookmarkStart w:id="14" w:name="_Toc408577536"/>
+      <w:r>
+        <w:rPr>
+          <w:lang w:val="fr-FR"/>
+        </w:rPr>
+        <w:t>UC10 : Réinitialiser simulation</w:t>
+      </w:r>
+      <w:bookmarkEnd w:id="14"/>
+    </w:p>
+    <w:p>
+      <w:pPr>
+        <w:rPr>
+          <w:lang w:val="fr-FR"/>
+        </w:rPr>
+      </w:pPr>
+      <w:r>
+        <w:rPr>
+          <w:u w:val="single"/>
+          <w:lang w:val="fr-FR"/>
+        </w:rPr>
+        <w:t>Résumé</w:t>
+      </w:r>
+      <w:r>
+        <w:rPr>
+          <w:lang w:val="fr-FR"/>
+        </w:rPr>
+        <w:t> : Permet à l’utilisateur de réinitialiser la simulation en cours</w:t>
+      </w:r>
+    </w:p>
+    <w:p>
+      <w:pPr>
+        <w:rPr>
+          <w:lang w:val="fr-FR"/>
+        </w:rPr>
+      </w:pPr>
+      <w:r>
+        <w:rPr>
+          <w:u w:val="single"/>
+          <w:lang w:val="fr-FR"/>
+        </w:rPr>
+        <w:t>Acteurs</w:t>
+      </w:r>
+      <w:r>
+        <w:rPr>
+          <w:lang w:val="fr-FR"/>
+        </w:rPr>
+        <w:t> : Utilisateur du logiciel</w:t>
+      </w:r>
+    </w:p>
+    <w:p>
+      <w:pPr>
+        <w:rPr>
+          <w:lang w:val="fr-FR"/>
+        </w:rPr>
+      </w:pPr>
+      <w:r>
+        <w:rPr>
+          <w:u w:val="single"/>
+          <w:lang w:val="fr-FR"/>
+        </w:rPr>
+        <w:t>Description des scénarios</w:t>
+      </w:r>
+      <w:r>
+        <w:rPr>
+          <w:lang w:val="fr-FR"/>
+        </w:rPr>
+        <w:t> : L’utilisateur peut réinitialiser la simulation en cours, les robots et les incendies reprennent leur place originale sur la carte, les robots ont leurs capacité d’eau</w:t>
+      </w:r>
+      <w:r>
+        <w:rPr>
+          <w:lang w:val="fr-FR"/>
+        </w:rPr>
+        <w:t xml:space="preserve"> ainsi que leur autonomie</w:t>
+      </w:r>
+      <w:r>
+        <w:rPr>
+          <w:lang w:val="fr-FR"/>
+        </w:rPr>
+        <w:t xml:space="preserve"> pleine </w:t>
+      </w:r>
+    </w:p>
+    <w:p>
+      <w:pPr>
+        <w:rPr>
+          <w:lang w:val="fr-FR"/>
+        </w:rPr>
+      </w:pPr>
+      <w:r>
+        <w:rPr>
+          <w:u w:val="single"/>
+          <w:lang w:val="fr-FR"/>
+        </w:rPr>
+        <w:t>Pré conditions</w:t>
+      </w:r>
+      <w:r>
+        <w:rPr>
+          <w:lang w:val="fr-FR"/>
+        </w:rPr>
+        <w:t xml:space="preserve"> : </w:t>
+      </w:r>
+    </w:p>
+    <w:p>
+      <w:pPr>
+        <w:pStyle w:val="Paragraphedeliste"/>
+        <w:numPr>
+          <w:ilvl w:val="0"/>
+          <w:numId w:val="45"/>
+        </w:numPr>
+        <w:rPr>
+          <w:lang w:val="fr-FR"/>
+        </w:rPr>
+      </w:pPr>
+      <w:r>
+        <w:rPr>
+          <w:lang w:val="fr-FR"/>
+        </w:rPr>
+        <w:t>Simulation lancée</w:t>
+      </w:r>
+    </w:p>
+    <w:p>
+      <w:pPr>
+        <w:rPr>
+          <w:lang w:val="fr-FR"/>
+        </w:rPr>
+      </w:pPr>
+      <w:r>
+        <w:rPr>
+          <w:u w:val="single"/>
+          <w:lang w:val="fr-FR"/>
+        </w:rPr>
+        <w:t>Post conditions</w:t>
+      </w:r>
+      <w:r>
+        <w:rPr>
+          <w:lang w:val="fr-FR"/>
+        </w:rPr>
+        <w:t xml:space="preserve"> : </w:t>
+      </w:r>
+    </w:p>
+    <w:p>
+      <w:pPr>
+        <w:pStyle w:val="Paragraphedeliste"/>
+        <w:numPr>
+          <w:ilvl w:val="0"/>
+          <w:numId w:val="45"/>
+        </w:numPr>
+        <w:rPr>
+          <w:lang w:val="fr-FR"/>
+        </w:rPr>
+      </w:pPr>
+      <w:r>
+        <w:rPr>
+          <w:lang w:val="fr-FR"/>
+        </w:rPr>
+        <w:t>Robots placés à leur emplacement initial</w:t>
+      </w:r>
+    </w:p>
+    <w:p>
+      <w:pPr>
+        <w:pStyle w:val="Paragraphedeliste"/>
+        <w:numPr>
+          <w:ilvl w:val="0"/>
+          <w:numId w:val="45"/>
+        </w:numPr>
+        <w:rPr>
+          <w:lang w:val="fr-FR"/>
+        </w:rPr>
+      </w:pPr>
+      <w:r>
+        <w:rPr>
+          <w:lang w:val="fr-FR"/>
+        </w:rPr>
+        <w:t>Incendies placés à leur emplacement initial</w:t>
+      </w:r>
+    </w:p>
+    <w:p>
+      <w:pPr>
+        <w:pStyle w:val="Paragraphedeliste"/>
+        <w:numPr>
+          <w:ilvl w:val="0"/>
+          <w:numId w:val="45"/>
+        </w:numPr>
+        <w:rPr>
+          <w:lang w:val="fr-FR"/>
+        </w:rPr>
+      </w:pPr>
+      <w:r>
+        <w:rPr>
+          <w:lang w:val="fr-FR"/>
+        </w:rPr>
+        <w:t>Capacités des robots réinitialisées</w:t>
+      </w:r>
+    </w:p>
+    <w:p>
+      <w:pPr>
+        <w:rPr>
+          <w:lang w:val="fr-FR"/>
+        </w:rPr>
+      </w:pPr>
+    </w:p>
+    <w:p>
+      <w:pPr>
+        <w:pStyle w:val="Titre2"/>
+        <w:rPr>
+          <w:lang w:val="fr-FR"/>
+        </w:rPr>
+      </w:pPr>
+      <w:bookmarkStart w:id="15" w:name="_Toc408577537"/>
+      <w:r>
+        <w:rPr>
+          <w:lang w:val="fr-FR"/>
+        </w:rPr>
+        <w:t xml:space="preserve">UC11 : Remplacer algorithme de </w:t>
+      </w:r>
+      <w:proofErr w:type="spellStart"/>
+      <w:r>
+        <w:rPr>
+          <w:lang w:val="fr-FR"/>
+        </w:rPr>
+        <w:t>pathfinding</w:t>
+      </w:r>
+      <w:bookmarkEnd w:id="15"/>
+      <w:proofErr w:type="spellEnd"/>
+    </w:p>
+    <w:p>
+      <w:pPr>
+        <w:rPr>
+          <w:lang w:val="fr-FR"/>
+        </w:rPr>
+      </w:pPr>
+      <w:r>
+        <w:rPr>
+          <w:u w:val="single"/>
+          <w:lang w:val="fr-FR"/>
+        </w:rPr>
+        <w:t>Résumé</w:t>
+      </w:r>
+      <w:r>
+        <w:rPr>
+          <w:lang w:val="fr-FR"/>
+        </w:rPr>
+        <w:t xml:space="preserve"> : Permet à l’utilisateur de changer l’algorithme de </w:t>
+      </w:r>
+      <w:proofErr w:type="spellStart"/>
+      <w:r>
+        <w:rPr>
+          <w:lang w:val="fr-FR"/>
+        </w:rPr>
+        <w:t>pathfinding</w:t>
+      </w:r>
+      <w:proofErr w:type="spellEnd"/>
+      <w:r>
+        <w:rPr>
+          <w:lang w:val="fr-FR"/>
+        </w:rPr>
+        <w:t xml:space="preserve"> d</w:t>
+      </w:r>
+      <w:r>
+        <w:rPr>
+          <w:lang w:val="fr-FR"/>
+        </w:rPr>
+        <w:t>’un robot</w:t>
+      </w:r>
+    </w:p>
+    <w:p>
+      <w:pPr>
+        <w:rPr>
+          <w:lang w:val="fr-FR"/>
+        </w:rPr>
+      </w:pPr>
+      <w:r>
+        <w:rPr>
+          <w:u w:val="single"/>
+          <w:lang w:val="fr-FR"/>
+        </w:rPr>
+        <w:t>Acteurs</w:t>
+      </w:r>
+      <w:r>
+        <w:rPr>
+          <w:lang w:val="fr-FR"/>
+        </w:rPr>
+        <w:t> : Utilisateur du logiciel</w:t>
+      </w:r>
+    </w:p>
+    <w:p>
+      <w:pPr>
+        <w:rPr>
+          <w:lang w:val="fr-FR"/>
+        </w:rPr>
+      </w:pPr>
+      <w:r>
+        <w:rPr>
+          <w:u w:val="single"/>
+          <w:lang w:val="fr-FR"/>
+        </w:rPr>
+        <w:t>Description des scénarios</w:t>
+      </w:r>
+      <w:r>
+        <w:rPr>
+          <w:lang w:val="fr-FR"/>
+        </w:rPr>
+        <w:t> : L’utilisateur peut modifier</w:t>
+      </w:r>
+      <w:r>
+        <w:rPr>
+          <w:lang w:val="fr-FR"/>
+        </w:rPr>
+        <w:t xml:space="preserve"> l’algorithme de </w:t>
+      </w:r>
+      <w:proofErr w:type="spellStart"/>
+      <w:r>
+        <w:rPr>
+          <w:lang w:val="fr-FR"/>
+        </w:rPr>
+        <w:t>pathfinding</w:t>
+      </w:r>
+      <w:proofErr w:type="spellEnd"/>
+      <w:r>
+        <w:rPr>
+          <w:lang w:val="fr-FR"/>
+        </w:rPr>
+        <w:t xml:space="preserve"> d’un</w:t>
+      </w:r>
+      <w:r>
+        <w:rPr>
+          <w:lang w:val="fr-FR"/>
+        </w:rPr>
+        <w:t xml:space="preserve"> robot</w:t>
+      </w:r>
+      <w:r>
+        <w:rPr>
+          <w:lang w:val="fr-FR"/>
+        </w:rPr>
+        <w:t xml:space="preserve"> pompier</w:t>
+      </w:r>
+    </w:p>
+    <w:p>
+      <w:pPr>
+        <w:rPr>
+          <w:lang w:val="fr-FR"/>
+        </w:rPr>
+      </w:pPr>
+      <w:r>
+        <w:rPr>
+          <w:u w:val="single"/>
+          <w:lang w:val="fr-FR"/>
+        </w:rPr>
+        <w:t>Pré conditions</w:t>
+      </w:r>
+      <w:r>
+        <w:rPr>
+          <w:lang w:val="fr-FR"/>
+        </w:rPr>
+        <w:t xml:space="preserve"> : </w:t>
+      </w:r>
+      <w:r>
+        <w:rPr>
+          <w:lang w:val="fr-FR"/>
+        </w:rPr>
+        <w:t>Simulation non lancée</w:t>
+      </w:r>
+    </w:p>
+    <w:p>
+      <w:pPr>
+        <w:rPr>
+          <w:lang w:val="fr-FR"/>
+        </w:rPr>
+      </w:pPr>
+      <w:r>
+        <w:rPr>
+          <w:u w:val="single"/>
+          <w:lang w:val="fr-FR"/>
+        </w:rPr>
+        <w:t>Post conditions</w:t>
+      </w:r>
+      <w:r>
+        <w:rPr>
+          <w:lang w:val="fr-FR"/>
+        </w:rPr>
+        <w:t xml:space="preserve"> : Algorithme de </w:t>
+      </w:r>
+      <w:proofErr w:type="spellStart"/>
+      <w:r>
+        <w:rPr>
+          <w:lang w:val="fr-FR"/>
+        </w:rPr>
+        <w:t>pathfinding</w:t>
+      </w:r>
+      <w:proofErr w:type="spellEnd"/>
       <w:r>
         <w:rPr>
           <w:lang w:val="fr-FR"/>
         </w:rPr>
         <w:t xml:space="preserve"> </w:t>
       </w:r>
-      <w:bookmarkStart w:id="12" w:name="_Toc408244070"/>
-      <w:r>
-        <w:rPr>
-          <w:lang w:val="fr-FR"/>
-        </w:rPr>
-        <w:t>UC7 : Visualiser carte</w:t>
-      </w:r>
-      <w:bookmarkEnd w:id="12"/>
+      <w:r>
+        <w:rPr>
+          <w:lang w:val="fr-FR"/>
+        </w:rPr>
+        <w:t>du robot</w:t>
+      </w:r>
+      <w:r>
+        <w:rPr>
+          <w:lang w:val="fr-FR"/>
+        </w:rPr>
+        <w:t xml:space="preserve"> modifié</w:t>
+      </w:r>
     </w:p>
     <w:p>
       <w:pPr>
@@ -2784,114 +4122,140 @@
           <w:lang w:val="fr-FR"/>
         </w:rPr>
       </w:pPr>
-      <w:bookmarkStart w:id="13" w:name="_Toc408244071"/>
-      <w:r>
-        <w:rPr>
-          <w:lang w:val="fr-FR"/>
-        </w:rPr>
-        <w:t>UC8 : Mettre en pause simulation</w:t>
-      </w:r>
-      <w:bookmarkEnd w:id="13"/>
-    </w:p>
-    <w:p>
-      <w:pPr>
-        <w:rPr>
-          <w:lang w:val="fr-FR"/>
-        </w:rPr>
-      </w:pPr>
-    </w:p>
-    <w:p>
-      <w:pPr>
-        <w:pStyle w:val="Titre2"/>
-        <w:rPr>
-          <w:lang w:val="fr-FR"/>
-        </w:rPr>
-      </w:pPr>
-      <w:bookmarkStart w:id="14" w:name="_Toc408244072"/>
-      <w:r>
-        <w:rPr>
-          <w:lang w:val="fr-FR"/>
-        </w:rPr>
-        <w:t>UC9 : Accélérer simulation</w:t>
-      </w:r>
-      <w:bookmarkEnd w:id="14"/>
-    </w:p>
-    <w:p>
-      <w:pPr>
-        <w:rPr>
-          <w:lang w:val="fr-FR"/>
-        </w:rPr>
-      </w:pPr>
-    </w:p>
-    <w:p>
-      <w:pPr>
-        <w:pStyle w:val="Titre2"/>
-        <w:rPr>
-          <w:lang w:val="fr-FR"/>
-        </w:rPr>
-      </w:pPr>
-      <w:bookmarkStart w:id="15" w:name="_Toc408244073"/>
-      <w:r>
-        <w:rPr>
-          <w:lang w:val="fr-FR"/>
-        </w:rPr>
-        <w:t>UC10 : Réinitialiser simulation</w:t>
-      </w:r>
-      <w:bookmarkEnd w:id="15"/>
-    </w:p>
-    <w:p>
-      <w:pPr>
-        <w:rPr>
-          <w:lang w:val="fr-FR"/>
-        </w:rPr>
-      </w:pPr>
-    </w:p>
-    <w:p>
-      <w:pPr>
-        <w:pStyle w:val="Titre2"/>
-        <w:rPr>
-          <w:lang w:val="fr-FR"/>
-        </w:rPr>
-      </w:pPr>
-      <w:bookmarkStart w:id="16" w:name="_Toc408244074"/>
-      <w:r>
-        <w:rPr>
-          <w:lang w:val="fr-FR"/>
-        </w:rPr>
-        <w:t xml:space="preserve">UC11 : Remplacer algorithme de </w:t>
-      </w:r>
-      <w:proofErr w:type="spellStart"/>
-      <w:r>
-        <w:rPr>
-          <w:lang w:val="fr-FR"/>
-        </w:rPr>
-        <w:t>pathfinding</w:t>
+      <w:bookmarkStart w:id="16" w:name="_Toc408577538"/>
+      <w:r>
+        <w:rPr>
+          <w:lang w:val="fr-FR"/>
+        </w:rPr>
+        <w:t>UC12 : Sauvegarder simulation</w:t>
       </w:r>
       <w:bookmarkEnd w:id="16"/>
-      <w:proofErr w:type="spellEnd"/>
-    </w:p>
-    <w:p>
-      <w:pPr>
-        <w:rPr>
-          <w:lang w:val="fr-FR"/>
-        </w:rPr>
-      </w:pPr>
-    </w:p>
-    <w:p>
-      <w:pPr>
-        <w:pStyle w:val="Titre2"/>
-        <w:rPr>
-          <w:lang w:val="fr-FR"/>
-        </w:rPr>
-      </w:pPr>
-      <w:bookmarkStart w:id="17" w:name="_Toc408244075"/>
-      <w:r>
-        <w:rPr>
-          <w:lang w:val="fr-FR"/>
-        </w:rPr>
-        <w:t>UC12 : Sauvegarder simulation</w:t>
+    </w:p>
+    <w:p>
+      <w:pPr>
+        <w:rPr>
+          <w:lang w:val="fr-FR"/>
+        </w:rPr>
+      </w:pPr>
+      <w:r>
+        <w:rPr>
+          <w:u w:val="single"/>
+          <w:lang w:val="fr-FR"/>
+        </w:rPr>
+        <w:t>Résumé</w:t>
+      </w:r>
+      <w:r>
+        <w:rPr>
+          <w:lang w:val="fr-FR"/>
+        </w:rPr>
+        <w:t> : Permet à l’utilisateur de sauvegarder</w:t>
+      </w:r>
+      <w:r>
+        <w:rPr>
+          <w:lang w:val="fr-FR"/>
+        </w:rPr>
+        <w:t xml:space="preserve"> à tout moment</w:t>
+      </w:r>
+      <w:r>
+        <w:rPr>
+          <w:lang w:val="fr-FR"/>
+        </w:rPr>
+        <w:t xml:space="preserve"> la dernière simulation qui s’est effectuée</w:t>
+      </w:r>
+    </w:p>
+    <w:p>
+      <w:pPr>
+        <w:rPr>
+          <w:lang w:val="fr-FR"/>
+        </w:rPr>
+      </w:pPr>
+      <w:r>
+        <w:rPr>
+          <w:u w:val="single"/>
+          <w:lang w:val="fr-FR"/>
+        </w:rPr>
+        <w:t>Acteurs</w:t>
+      </w:r>
+      <w:r>
+        <w:rPr>
+          <w:lang w:val="fr-FR"/>
+        </w:rPr>
+        <w:t> : Utilisateur du logiciel</w:t>
+      </w:r>
+    </w:p>
+    <w:p>
+      <w:pPr>
+        <w:rPr>
+          <w:lang w:val="fr-FR"/>
+        </w:rPr>
+      </w:pPr>
+      <w:r>
+        <w:rPr>
+          <w:u w:val="single"/>
+          <w:lang w:val="fr-FR"/>
+        </w:rPr>
+        <w:t>Description des scénarios </w:t>
+      </w:r>
+      <w:r>
+        <w:rPr>
+          <w:lang w:val="fr-FR"/>
+        </w:rPr>
+        <w:t>: L’utilisateur peut enregistrer la dernière simulation qui s’est déroulée</w:t>
+      </w:r>
+    </w:p>
+    <w:p>
+      <w:pPr>
+        <w:rPr>
+          <w:lang w:val="fr-FR"/>
+        </w:rPr>
+      </w:pPr>
+      <w:r>
+        <w:rPr>
+          <w:u w:val="single"/>
+          <w:lang w:val="fr-FR"/>
+        </w:rPr>
+        <w:t>Pré conditions</w:t>
+      </w:r>
+      <w:r>
+        <w:rPr>
+          <w:lang w:val="fr-FR"/>
+        </w:rPr>
+        <w:t xml:space="preserve"> : </w:t>
+      </w:r>
+      <w:r>
+        <w:rPr>
+          <w:lang w:val="fr-FR"/>
+        </w:rPr>
+        <w:t>simulation définie (carte choisie, robots et incendies placés)</w:t>
+      </w:r>
+    </w:p>
+    <w:p>
+      <w:pPr>
+        <w:rPr>
+          <w:lang w:val="fr-FR"/>
+        </w:rPr>
+      </w:pPr>
+      <w:bookmarkStart w:id="17" w:name="_GoBack"/>
+      <w:r>
+        <w:rPr>
+          <w:u w:val="single"/>
+          <w:lang w:val="fr-FR"/>
+        </w:rPr>
+        <w:t>Post conditions</w:t>
+      </w:r>
+      <w:r>
+        <w:rPr>
+          <w:lang w:val="fr-FR"/>
+        </w:rPr>
+        <w:t> </w:t>
       </w:r>
       <w:bookmarkEnd w:id="17"/>
+      <w:r>
+        <w:rPr>
+          <w:lang w:val="fr-FR"/>
+        </w:rPr>
+        <w:t>: Dernière simulation sauvegardée</w:t>
+      </w:r>
     </w:p>
     <w:sectPr>
       <w:headerReference w:type="default" r:id="rId8"/>
@@ -3037,7 +4401,7 @@
               <w:noProof/>
               <w:lang w:val="fr-FR"/>
             </w:rPr>
-            <w:t>5</w:t>
+            <w:t>6</w:t>
           </w:r>
           <w:r>
             <w:rPr>
@@ -3077,7 +4441,7 @@
               <w:noProof/>
               <w:lang w:val="fr-FR"/>
             </w:rPr>
-            <w:t>5</w:t>
+            <w:t>6</w:t>
           </w:r>
           <w:r>
             <w:rPr>

</xml_diff>